<commit_message>
update doc chapter 'implementazione'
</commit_message>
<xml_diff>
--- a/documentazione/MatteoForni_Documentazione_Grotti.docx
+++ b/documentazione/MatteoForni_Documentazione_Grotti.docx
@@ -6772,8 +6772,8 @@
       <w:pPr>
         <w:pStyle w:val="4"/>
       </w:pPr>
-      <w:bookmarkStart w:id="14" w:name="_Toc413411419"/>
-      <w:bookmarkStart w:id="15" w:name="_Toc486655749"/>
+      <w:bookmarkStart w:id="14" w:name="_Toc486655749"/>
+      <w:bookmarkStart w:id="15" w:name="_Toc413411419"/>
       <w:r>
         <w:t>Software</w:t>
       </w:r>
@@ -7146,8 +7146,8 @@
       <w:pPr>
         <w:pStyle w:val="3"/>
       </w:pPr>
-      <w:bookmarkStart w:id="20" w:name="_Toc429059809"/>
-      <w:bookmarkStart w:id="21" w:name="_Toc9887028"/>
+      <w:bookmarkStart w:id="20" w:name="_Toc9887028"/>
+      <w:bookmarkStart w:id="21" w:name="_Toc429059809"/>
       <w:r>
         <w:t>Design dell’architettura del sistema</w:t>
       </w:r>
@@ -7290,8 +7290,8 @@
       <w:pPr>
         <w:pStyle w:val="3"/>
       </w:pPr>
-      <w:bookmarkStart w:id="22" w:name="_Toc429059810"/>
-      <w:bookmarkStart w:id="23" w:name="_Toc183584646"/>
+      <w:bookmarkStart w:id="22" w:name="_Toc183584646"/>
+      <w:bookmarkStart w:id="23" w:name="_Toc429059810"/>
       <w:r>
         <w:t>Design dei dati e database</w:t>
       </w:r>
@@ -7853,6 +7853,12 @@
             <w:insideV w:val="single" w:color="BEBEBE" w:themeColor="background1" w:themeShade="BF" w:sz="4" w:space="0"/>
           </w:tblBorders>
           <w:tblLayout w:type="fixed"/>
+          <w:tblCellMar>
+            <w:top w:w="0" w:type="dxa"/>
+            <w:left w:w="108" w:type="dxa"/>
+            <w:bottom w:w="0" w:type="dxa"/>
+            <w:right w:w="108" w:type="dxa"/>
+          </w:tblCellMar>
         </w:tblPrEx>
         <w:tc>
           <w:tcPr>
@@ -7872,6 +7878,107 @@
                 <w:bCs/>
               </w:rPr>
               <w:t>Tabella utente</w:t>
+            </w:r>
+          </w:p>
+        </w:tc>
+      </w:tr>
+      <w:tr>
+        <w:tblPrEx>
+          <w:tblBorders>
+            <w:top w:val="single" w:color="BEBEBE" w:themeColor="background1" w:themeShade="BF" w:sz="4" w:space="0"/>
+            <w:left w:val="single" w:color="BEBEBE" w:themeColor="background1" w:themeShade="BF" w:sz="4" w:space="0"/>
+            <w:bottom w:val="single" w:color="BEBEBE" w:themeColor="background1" w:themeShade="BF" w:sz="4" w:space="0"/>
+            <w:right w:val="single" w:color="BEBEBE" w:themeColor="background1" w:themeShade="BF" w:sz="4" w:space="0"/>
+            <w:insideH w:val="single" w:color="BEBEBE" w:themeColor="background1" w:themeShade="BF" w:sz="4" w:space="0"/>
+            <w:insideV w:val="single" w:color="BEBEBE" w:themeColor="background1" w:themeShade="BF" w:sz="4" w:space="0"/>
+          </w:tblBorders>
+          <w:tblLayout w:type="fixed"/>
+          <w:tblCellMar>
+            <w:top w:w="0" w:type="dxa"/>
+            <w:left w:w="108" w:type="dxa"/>
+            <w:bottom w:w="0" w:type="dxa"/>
+            <w:right w:w="108" w:type="dxa"/>
+          </w:tblCellMar>
+        </w:tblPrEx>
+        <w:tc>
+          <w:tcPr>
+            <w:tcW w:w="1271" w:type="dxa"/>
+            <w:shd w:val="clear" w:color="auto" w:fill="F1F1F1" w:themeFill="background1" w:themeFillShade="F2"/>
+          </w:tcPr>
+          <w:p>
+            <w:r>
+              <w:t>Attributo</w:t>
+            </w:r>
+          </w:p>
+        </w:tc>
+        <w:tc>
+          <w:tcPr>
+            <w:tcW w:w="1559" w:type="dxa"/>
+            <w:shd w:val="clear" w:color="auto" w:fill="F1F1F1" w:themeFill="background1" w:themeFillShade="F2"/>
+          </w:tcPr>
+          <w:p>
+            <w:r>
+              <w:t>Tipo</w:t>
+            </w:r>
+          </w:p>
+        </w:tc>
+        <w:tc>
+          <w:tcPr>
+            <w:tcW w:w="6798" w:type="dxa"/>
+            <w:shd w:val="clear" w:color="auto" w:fill="F1F1F1" w:themeFill="background1" w:themeFillShade="F2"/>
+          </w:tcPr>
+          <w:p>
+            <w:r>
+              <w:t>Descrizione</w:t>
+            </w:r>
+          </w:p>
+        </w:tc>
+      </w:tr>
+      <w:tr>
+        <w:tblPrEx>
+          <w:tblBorders>
+            <w:top w:val="single" w:color="BEBEBE" w:themeColor="background1" w:themeShade="BF" w:sz="4" w:space="0"/>
+            <w:left w:val="single" w:color="BEBEBE" w:themeColor="background1" w:themeShade="BF" w:sz="4" w:space="0"/>
+            <w:bottom w:val="single" w:color="BEBEBE" w:themeColor="background1" w:themeShade="BF" w:sz="4" w:space="0"/>
+            <w:right w:val="single" w:color="BEBEBE" w:themeColor="background1" w:themeShade="BF" w:sz="4" w:space="0"/>
+            <w:insideH w:val="single" w:color="BEBEBE" w:themeColor="background1" w:themeShade="BF" w:sz="4" w:space="0"/>
+            <w:insideV w:val="single" w:color="BEBEBE" w:themeColor="background1" w:themeShade="BF" w:sz="4" w:space="0"/>
+          </w:tblBorders>
+          <w:tblLayout w:type="fixed"/>
+          <w:tblCellMar>
+            <w:top w:w="0" w:type="dxa"/>
+            <w:left w:w="108" w:type="dxa"/>
+            <w:bottom w:w="0" w:type="dxa"/>
+            <w:right w:w="108" w:type="dxa"/>
+          </w:tblCellMar>
+        </w:tblPrEx>
+        <w:tc>
+          <w:tcPr>
+            <w:tcW w:w="1271" w:type="dxa"/>
+          </w:tcPr>
+          <w:p>
+            <w:r>
+              <w:t>email</w:t>
+            </w:r>
+          </w:p>
+        </w:tc>
+        <w:tc>
+          <w:tcPr>
+            <w:tcW w:w="1559" w:type="dxa"/>
+          </w:tcPr>
+          <w:p>
+            <w:r>
+              <w:t>varchar(50)</w:t>
+            </w:r>
+          </w:p>
+        </w:tc>
+        <w:tc>
+          <w:tcPr>
+            <w:tcW w:w="6798" w:type="dxa"/>
+          </w:tcPr>
+          <w:p>
+            <w:r>
+              <w:t xml:space="preserve">Chiave primaria, rappresenta il l’email dell’utente. </w:t>
             </w:r>
           </w:p>
         </w:tc>
@@ -7895,7 +8002,7 @@
           </w:tcPr>
           <w:p>
             <w:r>
-              <w:t>Attributo</w:t>
+              <w:t>username</w:t>
             </w:r>
           </w:p>
         </w:tc>
@@ -7906,7 +8013,7 @@
           </w:tcPr>
           <w:p>
             <w:r>
-              <w:t>Tipo</w:t>
+              <w:t>varchar(50)</w:t>
             </w:r>
           </w:p>
         </w:tc>
@@ -7917,7 +8024,7 @@
           </w:tcPr>
           <w:p>
             <w:r>
-              <w:t>Descrizione</w:t>
+              <w:t>Rappresenta il nome utente.</w:t>
             </w:r>
           </w:p>
         </w:tc>
@@ -7933,6 +8040,12 @@
             <w:insideV w:val="single" w:color="BEBEBE" w:themeColor="background1" w:themeShade="BF" w:sz="4" w:space="0"/>
           </w:tblBorders>
           <w:tblLayout w:type="fixed"/>
+          <w:tblCellMar>
+            <w:top w:w="0" w:type="dxa"/>
+            <w:left w:w="108" w:type="dxa"/>
+            <w:bottom w:w="0" w:type="dxa"/>
+            <w:right w:w="108" w:type="dxa"/>
+          </w:tblCellMar>
         </w:tblPrEx>
         <w:tc>
           <w:tcPr>
@@ -7940,7 +8053,7 @@
           </w:tcPr>
           <w:p>
             <w:r>
-              <w:t>email</w:t>
+              <w:t>nome</w:t>
             </w:r>
           </w:p>
         </w:tc>
@@ -7960,7 +8073,7 @@
           </w:tcPr>
           <w:p>
             <w:r>
-              <w:t xml:space="preserve">Chiave primaria, rappresenta il l’email dell’utente. </w:t>
+              <w:t>Rappresenta il nome di battesimo dell’utente.</w:t>
             </w:r>
           </w:p>
         </w:tc>
@@ -7976,6 +8089,12 @@
             <w:insideV w:val="single" w:color="BEBEBE" w:themeColor="background1" w:themeShade="BF" w:sz="4" w:space="0"/>
           </w:tblBorders>
           <w:tblLayout w:type="fixed"/>
+          <w:tblCellMar>
+            <w:top w:w="0" w:type="dxa"/>
+            <w:left w:w="108" w:type="dxa"/>
+            <w:bottom w:w="0" w:type="dxa"/>
+            <w:right w:w="108" w:type="dxa"/>
+          </w:tblCellMar>
         </w:tblPrEx>
         <w:tc>
           <w:tcPr>
@@ -7984,7 +8103,7 @@
           </w:tcPr>
           <w:p>
             <w:r>
-              <w:t>username</w:t>
+              <w:t>cognome</w:t>
             </w:r>
           </w:p>
         </w:tc>
@@ -8006,7 +8125,7 @@
           </w:tcPr>
           <w:p>
             <w:r>
-              <w:t>Rappresenta il nome utente.</w:t>
+              <w:t>Rappresenta il cognome dell’utente.</w:t>
             </w:r>
           </w:p>
         </w:tc>
@@ -8022,95 +8141,12 @@
             <w:insideV w:val="single" w:color="BEBEBE" w:themeColor="background1" w:themeShade="BF" w:sz="4" w:space="0"/>
           </w:tblBorders>
           <w:tblLayout w:type="fixed"/>
-        </w:tblPrEx>
-        <w:tc>
-          <w:tcPr>
-            <w:tcW w:w="1271" w:type="dxa"/>
-          </w:tcPr>
-          <w:p>
-            <w:r>
-              <w:t>nome</w:t>
-            </w:r>
-          </w:p>
-        </w:tc>
-        <w:tc>
-          <w:tcPr>
-            <w:tcW w:w="1559" w:type="dxa"/>
-          </w:tcPr>
-          <w:p>
-            <w:r>
-              <w:t>varchar(50)</w:t>
-            </w:r>
-          </w:p>
-        </w:tc>
-        <w:tc>
-          <w:tcPr>
-            <w:tcW w:w="6798" w:type="dxa"/>
-          </w:tcPr>
-          <w:p>
-            <w:r>
-              <w:t>Rappresenta il nome di battesimo dell’utente.</w:t>
-            </w:r>
-          </w:p>
-        </w:tc>
-      </w:tr>
-      <w:tr>
-        <w:tblPrEx>
-          <w:tblBorders>
-            <w:top w:val="single" w:color="BEBEBE" w:themeColor="background1" w:themeShade="BF" w:sz="4" w:space="0"/>
-            <w:left w:val="single" w:color="BEBEBE" w:themeColor="background1" w:themeShade="BF" w:sz="4" w:space="0"/>
-            <w:bottom w:val="single" w:color="BEBEBE" w:themeColor="background1" w:themeShade="BF" w:sz="4" w:space="0"/>
-            <w:right w:val="single" w:color="BEBEBE" w:themeColor="background1" w:themeShade="BF" w:sz="4" w:space="0"/>
-            <w:insideH w:val="single" w:color="BEBEBE" w:themeColor="background1" w:themeShade="BF" w:sz="4" w:space="0"/>
-            <w:insideV w:val="single" w:color="BEBEBE" w:themeColor="background1" w:themeShade="BF" w:sz="4" w:space="0"/>
-          </w:tblBorders>
-          <w:tblLayout w:type="fixed"/>
-        </w:tblPrEx>
-        <w:tc>
-          <w:tcPr>
-            <w:tcW w:w="1271" w:type="dxa"/>
-            <w:shd w:val="clear" w:color="auto" w:fill="F1F1F1" w:themeFill="background1" w:themeFillShade="F2"/>
-          </w:tcPr>
-          <w:p>
-            <w:r>
-              <w:t>cognome</w:t>
-            </w:r>
-          </w:p>
-        </w:tc>
-        <w:tc>
-          <w:tcPr>
-            <w:tcW w:w="1559" w:type="dxa"/>
-            <w:shd w:val="clear" w:color="auto" w:fill="F1F1F1" w:themeFill="background1" w:themeFillShade="F2"/>
-          </w:tcPr>
-          <w:p>
-            <w:r>
-              <w:t>varchar(50)</w:t>
-            </w:r>
-          </w:p>
-        </w:tc>
-        <w:tc>
-          <w:tcPr>
-            <w:tcW w:w="6798" w:type="dxa"/>
-            <w:shd w:val="clear" w:color="auto" w:fill="F1F1F1" w:themeFill="background1" w:themeFillShade="F2"/>
-          </w:tcPr>
-          <w:p>
-            <w:r>
-              <w:t>Rappresenta il cognome dell’utente.</w:t>
-            </w:r>
-          </w:p>
-        </w:tc>
-      </w:tr>
-      <w:tr>
-        <w:tblPrEx>
-          <w:tblBorders>
-            <w:top w:val="single" w:color="BEBEBE" w:themeColor="background1" w:themeShade="BF" w:sz="4" w:space="0"/>
-            <w:left w:val="single" w:color="BEBEBE" w:themeColor="background1" w:themeShade="BF" w:sz="4" w:space="0"/>
-            <w:bottom w:val="single" w:color="BEBEBE" w:themeColor="background1" w:themeShade="BF" w:sz="4" w:space="0"/>
-            <w:right w:val="single" w:color="BEBEBE" w:themeColor="background1" w:themeShade="BF" w:sz="4" w:space="0"/>
-            <w:insideH w:val="single" w:color="BEBEBE" w:themeColor="background1" w:themeShade="BF" w:sz="4" w:space="0"/>
-            <w:insideV w:val="single" w:color="BEBEBE" w:themeColor="background1" w:themeShade="BF" w:sz="4" w:space="0"/>
-          </w:tblBorders>
-          <w:tblLayout w:type="fixed"/>
+          <w:tblCellMar>
+            <w:top w:w="0" w:type="dxa"/>
+            <w:left w:w="108" w:type="dxa"/>
+            <w:bottom w:w="0" w:type="dxa"/>
+            <w:right w:w="108" w:type="dxa"/>
+          </w:tblCellMar>
         </w:tblPrEx>
         <w:tc>
           <w:tcPr>
@@ -9284,8 +9320,8 @@
       <w:pPr>
         <w:pStyle w:val="3"/>
       </w:pPr>
-      <w:bookmarkStart w:id="24" w:name="_Toc429059811"/>
-      <w:bookmarkStart w:id="25" w:name="_Toc412713170"/>
+      <w:bookmarkStart w:id="24" w:name="_Toc412713170"/>
+      <w:bookmarkStart w:id="25" w:name="_Toc429059811"/>
       <w:r>
         <w:t>Design delle interfacce</w:t>
       </w:r>
@@ -10181,8 +10217,8 @@
           <w:bottom w:val="single" w:color="auto" w:sz="4" w:space="1"/>
         </w:pBdr>
       </w:pPr>
-      <w:bookmarkStart w:id="31" w:name="_Toc461179222"/>
-      <w:bookmarkStart w:id="32" w:name="_Toc795227488"/>
+      <w:bookmarkStart w:id="31" w:name="_Toc795227488"/>
+      <w:bookmarkStart w:id="32" w:name="_Toc461179222"/>
       <w:r>
         <w:t>Implementazione</w:t>
       </w:r>
@@ -11585,13 +11621,26 @@
         <w:rPr>
           <w:lang w:val="en"/>
         </w:rPr>
-        <w:t xml:space="preserve"> Homepage mappa</w:t>
+        <w:t xml:space="preserve"> Homepage</w:t>
       </w:r>
       <w:r>
         <w:rPr>
           <w:rFonts w:hint="default"/>
           <w:lang w:val="en"/>
         </w:rPr>
+        <w:t>,</w:t>
+      </w:r>
+      <w:r>
+        <w:rPr>
+          <w:lang w:val="en"/>
+        </w:rPr>
+        <w:t xml:space="preserve"> mappa</w:t>
+      </w:r>
+      <w:r>
+        <w:rPr>
+          <w:rFonts w:hint="default"/>
+          <w:lang w:val="en"/>
+        </w:rPr>
         <w:t xml:space="preserve"> con puntatori</w:t>
       </w:r>
       <w:r>
@@ -11600,7 +11649,6 @@
           <w:lang w:val="en"/>
         </w:rPr>
         <w:tab/>
-        <w:t/>
       </w:r>
       <w:r>
         <w:rPr>
@@ -11608,7 +11656,6 @@
           <w:lang w:val="en"/>
         </w:rPr>
         <w:tab/>
-        <w:t/>
       </w:r>
       <w:r>
         <w:rPr>
@@ -11639,7 +11686,20 @@
         <w:rPr>
           <w:lang w:val="en"/>
         </w:rPr>
-        <w:t xml:space="preserve"> Homepage mappa con grotto selezionato</w:t>
+        <w:t xml:space="preserve"> Homepage</w:t>
+      </w:r>
+      <w:r>
+        <w:rPr>
+          <w:rFonts w:hint="default"/>
+          <w:lang w:val="en"/>
+        </w:rPr>
+        <w:t>,</w:t>
+      </w:r>
+      <w:r>
+        <w:rPr>
+          <w:lang w:val="en"/>
+        </w:rPr>
+        <w:t xml:space="preserve"> mappa con grotto selezionato</w:t>
       </w:r>
     </w:p>
     <w:p>
@@ -11650,7 +11710,649 @@
           <w:lang w:val="en" w:eastAsia="zh-CN"/>
         </w:rPr>
       </w:pPr>
+    </w:p>
+    <w:p>
+      <w:pPr>
+        <w:jc w:val="both"/>
+        <w:rPr>
+          <w:rFonts w:hint="default"/>
+          <w:lang w:val="en" w:eastAsia="zh-CN"/>
+        </w:rPr>
+      </w:pPr>
+      <w:r>
+        <w:rPr>
+          <w:rFonts w:hint="default"/>
+          <w:lang w:val="en" w:eastAsia="zh-CN"/>
+        </w:rPr>
+        <w:t>Nella sezione di pagina inferiore si trova la tabella che consente di visualizzare tutti i grotti e filtrarli per uno qualsiasi dei loro campi. La tabella è stata creata utilizzando le DataTables di Material Design Bootstrap ed è impostata per mostrare 15 località per pagina. È possibile filtrare i campi semplicemente premendo sui nomi delle colonne evidenziati in grassetto.</w:t>
+      </w:r>
+    </w:p>
+    <w:p>
+      <w:pPr>
+        <w:jc w:val="both"/>
+        <w:rPr>
+          <w:rFonts w:hint="default"/>
+          <w:lang w:val="en" w:eastAsia="zh-CN"/>
+        </w:rPr>
+      </w:pPr>
+    </w:p>
+    <w:p>
+      <w:pPr>
+        <w:jc w:val="center"/>
+        <w:rPr>
+          <w:rFonts w:hint="default"/>
+          <w:lang w:val="en" w:eastAsia="zh-CN"/>
+        </w:rPr>
+      </w:pPr>
+      <w:r>
+        <w:rPr>
+          <w:rFonts w:hint="default"/>
+          <w:lang w:val="en" w:eastAsia="zh-CN"/>
+        </w:rPr>
+        <w:drawing>
+          <wp:inline distT="0" distB="0" distL="114300" distR="114300">
+            <wp:extent cx="4999355" cy="1078230"/>
+            <wp:effectExtent l="0" t="0" r="10795" b="7620"/>
+            <wp:docPr id="12" name="Picture 12" descr="Homepage_Table"/>
+            <wp:cNvGraphicFramePr>
+              <a:graphicFrameLocks xmlns:a="http://schemas.openxmlformats.org/drawingml/2006/main" noChangeAspect="1"/>
+            </wp:cNvGraphicFramePr>
+            <a:graphic xmlns:a="http://schemas.openxmlformats.org/drawingml/2006/main">
+              <a:graphicData uri="http://schemas.openxmlformats.org/drawingml/2006/picture">
+                <pic:pic xmlns:pic="http://schemas.openxmlformats.org/drawingml/2006/picture">
+                  <pic:nvPicPr>
+                    <pic:cNvPr id="12" name="Picture 12" descr="Homepage_Table"/>
+                    <pic:cNvPicPr>
+                      <a:picLocks noChangeAspect="1"/>
+                    </pic:cNvPicPr>
+                  </pic:nvPicPr>
+                  <pic:blipFill>
+                    <a:blip r:embed="rId25"/>
+                    <a:stretch>
+                      <a:fillRect/>
+                    </a:stretch>
+                  </pic:blipFill>
+                  <pic:spPr>
+                    <a:xfrm>
+                      <a:off x="0" y="0"/>
+                      <a:ext cx="4999355" cy="1078230"/>
+                    </a:xfrm>
+                    <a:prstGeom prst="rect">
+                      <a:avLst/>
+                    </a:prstGeom>
+                  </pic:spPr>
+                </pic:pic>
+              </a:graphicData>
+            </a:graphic>
+          </wp:inline>
+        </w:drawing>
+      </w:r>
+    </w:p>
+    <w:p>
+      <w:pPr>
+        <w:pStyle w:val="13"/>
+        <w:jc w:val="center"/>
+        <w:rPr>
+          <w:lang w:val="en"/>
+        </w:rPr>
+      </w:pPr>
+      <w:r>
+        <w:t xml:space="preserve">Figure </w:t>
+      </w:r>
+      <w:r>
+        <w:fldChar w:fldCharType="begin"/>
+      </w:r>
+      <w:r>
+        <w:instrText xml:space="preserve"> SEQ Figure \* ARABIC </w:instrText>
+      </w:r>
+      <w:r>
+        <w:fldChar w:fldCharType="separate"/>
+      </w:r>
+      <w:r>
+        <w:t>18</w:t>
+      </w:r>
+      <w:r>
+        <w:fldChar w:fldCharType="end"/>
+      </w:r>
+      <w:r>
+        <w:rPr>
+          <w:lang w:val="en"/>
+        </w:rPr>
+        <w:t xml:space="preserve"> Homepage, tabella dei grotti</w:t>
+      </w:r>
+    </w:p>
+    <w:p>
+      <w:pPr>
+        <w:pStyle w:val="3"/>
+        <w:bidi w:val="0"/>
+        <w:rPr>
+          <w:rFonts w:hint="default"/>
+          <w:lang w:val="en" w:eastAsia="zh-CN"/>
+        </w:rPr>
+      </w:pPr>
+      <w:r>
+        <w:rPr>
+          <w:rFonts w:hint="default"/>
+          <w:lang w:val="en" w:eastAsia="zh-CN"/>
+        </w:rPr>
+        <w:t>Pagina Grotto</w:t>
+      </w:r>
+    </w:p>
+    <w:p>
+      <w:pPr>
+        <w:jc w:val="both"/>
+        <w:rPr>
+          <w:rFonts w:hint="default"/>
+          <w:lang w:val="en" w:eastAsia="zh-CN"/>
+        </w:rPr>
+      </w:pPr>
+      <w:r>
+        <w:rPr>
+          <w:rFonts w:hint="default"/>
+          <w:lang w:val="en" w:eastAsia="zh-CN"/>
+        </w:rPr>
+        <w:t>La pagina grotto serve a mostrare tutti i dettagli di una località specifica e di dare la possibilità agli utenti che hanno eseguito il login di votare un ristorante e di assegnargli delle immagini. Essa è strutturata in maniera dinamica, se vi sono immagini all’inizio genera un carosello che le mostrerà cambiando foto a intervalli di cinque secondi mentre se non ve ne saranno assegnate a quel grotto non lo mostrerà. Sotto il carosello vi sarà una lista contenente tutte le informazioni della località ed in seguito, se sarà stato eseguito il login, vi saranno le sezioni per votare e aggiungere foto.</w:t>
+      </w:r>
+    </w:p>
+    <w:p>
+      <w:pPr>
+        <w:jc w:val="both"/>
+        <w:rPr>
+          <w:rFonts w:hint="default"/>
+          <w:lang w:val="en" w:eastAsia="zh-CN"/>
+        </w:rPr>
+      </w:pPr>
+    </w:p>
+    <w:p>
+      <w:pPr>
+        <w:jc w:val="both"/>
+        <w:rPr>
+          <w:rFonts w:hint="default"/>
+          <w:lang w:val="en" w:eastAsia="zh-CN"/>
+        </w:rPr>
+      </w:pPr>
+    </w:p>
+    <w:p>
+      <w:pPr>
+        <w:jc w:val="both"/>
+        <w:rPr>
+          <w:rFonts w:hint="default"/>
+          <w:lang w:val="en" w:eastAsia="zh-CN"/>
+        </w:rPr>
+      </w:pPr>
+    </w:p>
+    <w:p>
+      <w:pPr>
+        <w:jc w:val="both"/>
+        <w:rPr>
+          <w:rFonts w:hint="default"/>
+          <w:lang w:val="en" w:eastAsia="zh-CN"/>
+        </w:rPr>
+      </w:pPr>
+    </w:p>
+    <w:p>
+      <w:pPr>
+        <w:jc w:val="both"/>
+        <w:rPr>
+          <w:rFonts w:hint="default"/>
+          <w:lang w:val="en" w:eastAsia="zh-CN"/>
+        </w:rPr>
+      </w:pPr>
+    </w:p>
+    <w:p>
+      <w:pPr>
+        <w:jc w:val="both"/>
+        <w:rPr>
+          <w:rFonts w:hint="default"/>
+          <w:lang w:val="en" w:eastAsia="zh-CN"/>
+        </w:rPr>
+      </w:pPr>
+    </w:p>
+    <w:p>
+      <w:pPr>
+        <w:jc w:val="both"/>
+        <w:rPr>
+          <w:rFonts w:hint="default"/>
+          <w:lang w:val="en" w:eastAsia="zh-CN"/>
+        </w:rPr>
+      </w:pPr>
+      <w:r>
+        <w:rPr>
+          <w:rFonts w:hint="default"/>
+          <w:lang w:val="en" w:eastAsia="zh-CN"/>
+        </w:rPr>
+        <w:t xml:space="preserve">    </w:t>
+      </w:r>
+      <w:r>
+        <w:rPr>
+          <w:rFonts w:hint="default"/>
+          <w:lang w:val="en" w:eastAsia="zh-CN"/>
+        </w:rPr>
+        <w:drawing>
+          <wp:inline distT="0" distB="0" distL="114300" distR="114300">
+            <wp:extent cx="2223135" cy="1774825"/>
+            <wp:effectExtent l="0" t="0" r="5715" b="15875"/>
+            <wp:docPr id="13" name="Picture 13" descr="Grotto_Valutazione"/>
+            <wp:cNvGraphicFramePr>
+              <a:graphicFrameLocks xmlns:a="http://schemas.openxmlformats.org/drawingml/2006/main" noChangeAspect="1"/>
+            </wp:cNvGraphicFramePr>
+            <a:graphic xmlns:a="http://schemas.openxmlformats.org/drawingml/2006/main">
+              <a:graphicData uri="http://schemas.openxmlformats.org/drawingml/2006/picture">
+                <pic:pic xmlns:pic="http://schemas.openxmlformats.org/drawingml/2006/picture">
+                  <pic:nvPicPr>
+                    <pic:cNvPr id="13" name="Picture 13" descr="Grotto_Valutazione"/>
+                    <pic:cNvPicPr>
+                      <a:picLocks noChangeAspect="1"/>
+                    </pic:cNvPicPr>
+                  </pic:nvPicPr>
+                  <pic:blipFill>
+                    <a:blip r:embed="rId26"/>
+                    <a:stretch>
+                      <a:fillRect/>
+                    </a:stretch>
+                  </pic:blipFill>
+                  <pic:spPr>
+                    <a:xfrm>
+                      <a:off x="0" y="0"/>
+                      <a:ext cx="2223135" cy="1774825"/>
+                    </a:xfrm>
+                    <a:prstGeom prst="rect">
+                      <a:avLst/>
+                    </a:prstGeom>
+                  </pic:spPr>
+                </pic:pic>
+              </a:graphicData>
+            </a:graphic>
+          </wp:inline>
+        </w:drawing>
+      </w:r>
+      <w:r>
+        <w:rPr>
+          <w:rFonts w:hint="default"/>
+          <w:lang w:val="en" w:eastAsia="zh-CN"/>
+        </w:rPr>
+        <w:tab/>
+      </w:r>
+      <w:r>
+        <w:rPr>
+          <w:rFonts w:hint="default"/>
+          <w:lang w:val="en" w:eastAsia="zh-CN"/>
+        </w:rPr>
+        <w:drawing>
+          <wp:inline distT="0" distB="0" distL="114300" distR="114300">
+            <wp:extent cx="3162300" cy="871855"/>
+            <wp:effectExtent l="0" t="0" r="0" b="4445"/>
+            <wp:docPr id="15" name="Picture 15" descr="Grotto_Forms"/>
+            <wp:cNvGraphicFramePr>
+              <a:graphicFrameLocks xmlns:a="http://schemas.openxmlformats.org/drawingml/2006/main" noChangeAspect="1"/>
+            </wp:cNvGraphicFramePr>
+            <a:graphic xmlns:a="http://schemas.openxmlformats.org/drawingml/2006/main">
+              <a:graphicData uri="http://schemas.openxmlformats.org/drawingml/2006/picture">
+                <pic:pic xmlns:pic="http://schemas.openxmlformats.org/drawingml/2006/picture">
+                  <pic:nvPicPr>
+                    <pic:cNvPr id="15" name="Picture 15" descr="Grotto_Forms"/>
+                    <pic:cNvPicPr>
+                      <a:picLocks noChangeAspect="1"/>
+                    </pic:cNvPicPr>
+                  </pic:nvPicPr>
+                  <pic:blipFill>
+                    <a:blip r:embed="rId27"/>
+                    <a:stretch>
+                      <a:fillRect/>
+                    </a:stretch>
+                  </pic:blipFill>
+                  <pic:spPr>
+                    <a:xfrm>
+                      <a:off x="0" y="0"/>
+                      <a:ext cx="3162300" cy="871855"/>
+                    </a:xfrm>
+                    <a:prstGeom prst="rect">
+                      <a:avLst/>
+                    </a:prstGeom>
+                  </pic:spPr>
+                </pic:pic>
+              </a:graphicData>
+            </a:graphic>
+          </wp:inline>
+        </w:drawing>
+      </w:r>
+    </w:p>
+    <w:p>
+      <w:pPr>
+        <w:pStyle w:val="13"/>
+        <w:ind w:firstLine="700" w:firstLineChars="0"/>
+        <w:jc w:val="both"/>
+        <w:rPr>
+          <w:rFonts w:hint="default"/>
+          <w:lang w:val="en" w:eastAsia="zh-CN"/>
+        </w:rPr>
+      </w:pPr>
+      <w:r>
+        <w:t xml:space="preserve">Figure </w:t>
+      </w:r>
+      <w:r>
+        <w:fldChar w:fldCharType="begin"/>
+      </w:r>
+      <w:r>
+        <w:instrText xml:space="preserve"> SEQ Figure \* ARABIC </w:instrText>
+      </w:r>
+      <w:r>
+        <w:fldChar w:fldCharType="separate"/>
+      </w:r>
+      <w:r>
+        <w:t>19</w:t>
+      </w:r>
+      <w:r>
+        <w:fldChar w:fldCharType="end"/>
+      </w:r>
+      <w:r>
+        <w:rPr>
+          <w:lang w:val="en"/>
+        </w:rPr>
+        <w:t xml:space="preserve"> Pagina grotto, informazioni</w:t>
+      </w:r>
+      <w:r>
+        <w:rPr>
+          <w:rFonts w:hint="default"/>
+          <w:lang w:val="en"/>
+        </w:rPr>
+        <w:tab/>
+      </w:r>
+      <w:r>
+        <w:t xml:space="preserve">Figure </w:t>
+      </w:r>
+      <w:r>
+        <w:fldChar w:fldCharType="begin"/>
+      </w:r>
+      <w:r>
+        <w:instrText xml:space="preserve"> SEQ Figure \* ARABIC </w:instrText>
+      </w:r>
+      <w:r>
+        <w:fldChar w:fldCharType="separate"/>
+      </w:r>
+      <w:r>
+        <w:t>20</w:t>
+      </w:r>
+      <w:r>
+        <w:fldChar w:fldCharType="end"/>
+      </w:r>
+      <w:r>
+        <w:rPr>
+          <w:lang w:val="en"/>
+        </w:rPr>
+        <w:t xml:space="preserve"> Pagina grotto, valutazione e aggiunta immagini</w:t>
+      </w:r>
+    </w:p>
+    <w:p>
+      <w:pPr>
+        <w:pStyle w:val="13"/>
+        <w:jc w:val="both"/>
+        <w:rPr>
+          <w:rFonts w:hint="default"/>
+          <w:lang w:val="en" w:eastAsia="zh-CN"/>
+        </w:rPr>
+      </w:pPr>
+    </w:p>
+    <w:p>
+      <w:pPr>
+        <w:pStyle w:val="3"/>
+        <w:bidi w:val="0"/>
+        <w:rPr>
+          <w:rFonts w:hint="default"/>
+          <w:lang w:val="en" w:eastAsia="zh-CN"/>
+        </w:rPr>
+      </w:pPr>
+      <w:r>
+        <w:rPr>
+          <w:rFonts w:hint="default"/>
+          <w:lang w:val="en" w:eastAsia="zh-CN"/>
+        </w:rPr>
+        <w:t>Pagina di login</w:t>
+      </w:r>
+    </w:p>
+    <w:p>
+      <w:pPr>
+        <w:jc w:val="both"/>
+        <w:rPr>
+          <w:rFonts w:hint="default"/>
+          <w:lang w:val="en" w:eastAsia="zh-CN"/>
+        </w:rPr>
+      </w:pPr>
+      <w:r>
+        <w:rPr>
+          <w:rFonts w:hint="default"/>
+          <w:lang w:val="en" w:eastAsia="zh-CN"/>
+        </w:rPr>
+        <w:t>La pagina di login è strutturata in maniera semplice e contiene un form che consentirà di collegarsi al proprio account inserendo l’email e la password, di raggiungere la pagina per la registrazione oppure di cambiare la password del proprio account.</w:t>
+      </w:r>
+    </w:p>
+    <w:p>
+      <w:pPr>
+        <w:jc w:val="both"/>
+        <w:rPr>
+          <w:rFonts w:hint="default"/>
+          <w:lang w:val="en" w:eastAsia="zh-CN"/>
+        </w:rPr>
+      </w:pPr>
+      <w:r>
+        <w:rPr>
+          <w:rFonts w:hint="default"/>
+          <w:lang w:val="en" w:eastAsia="zh-CN"/>
+        </w:rPr>
+        <w:t>Per verificare se un utente può collegarsi o meno vengono caricati tutti gli utenti dal database e si verifica se ne esiste uno con l’email inserita nel campo apposito, questo viene fatto richiamando il model DBConnection che gestisce la connessione con il database, se l’hash della password inserita equivale a quello salvato nel database e che tipo di permessi ha l’utente. Se vi è stato un errore la pagina verrà ricaricata mostrando l’errore in basso al form e ricompilando automaticamente i campi riempiti in precedenza.</w:t>
+      </w:r>
+    </w:p>
+    <w:p>
+      <w:pPr>
+        <w:jc w:val="both"/>
+        <w:rPr>
+          <w:rFonts w:hint="default"/>
+          <w:lang w:val="en" w:eastAsia="zh-CN"/>
+        </w:rPr>
+      </w:pPr>
+    </w:p>
+    <w:p>
+      <w:pPr>
+        <w:jc w:val="center"/>
+        <w:rPr>
+          <w:rFonts w:hint="default"/>
+          <w:lang w:val="en" w:eastAsia="zh-CN"/>
+        </w:rPr>
+      </w:pPr>
+      <w:r>
+        <w:rPr>
+          <w:rFonts w:hint="default"/>
+          <w:lang w:val="en" w:eastAsia="zh-CN"/>
+        </w:rPr>
+        <w:drawing>
+          <wp:inline distT="0" distB="0" distL="114300" distR="114300">
+            <wp:extent cx="3475355" cy="2072005"/>
+            <wp:effectExtent l="0" t="0" r="10795" b="4445"/>
+            <wp:docPr id="16" name="Picture 16" descr="Login_Form"/>
+            <wp:cNvGraphicFramePr>
+              <a:graphicFrameLocks xmlns:a="http://schemas.openxmlformats.org/drawingml/2006/main" noChangeAspect="1"/>
+            </wp:cNvGraphicFramePr>
+            <a:graphic xmlns:a="http://schemas.openxmlformats.org/drawingml/2006/main">
+              <a:graphicData uri="http://schemas.openxmlformats.org/drawingml/2006/picture">
+                <pic:pic xmlns:pic="http://schemas.openxmlformats.org/drawingml/2006/picture">
+                  <pic:nvPicPr>
+                    <pic:cNvPr id="16" name="Picture 16" descr="Login_Form"/>
+                    <pic:cNvPicPr>
+                      <a:picLocks noChangeAspect="1"/>
+                    </pic:cNvPicPr>
+                  </pic:nvPicPr>
+                  <pic:blipFill>
+                    <a:blip r:embed="rId28"/>
+                    <a:stretch>
+                      <a:fillRect/>
+                    </a:stretch>
+                  </pic:blipFill>
+                  <pic:spPr>
+                    <a:xfrm>
+                      <a:off x="0" y="0"/>
+                      <a:ext cx="3475355" cy="2072005"/>
+                    </a:xfrm>
+                    <a:prstGeom prst="rect">
+                      <a:avLst/>
+                    </a:prstGeom>
+                  </pic:spPr>
+                </pic:pic>
+              </a:graphicData>
+            </a:graphic>
+          </wp:inline>
+        </w:drawing>
+      </w:r>
+    </w:p>
+    <w:p>
+      <w:pPr>
+        <w:pStyle w:val="13"/>
+        <w:jc w:val="center"/>
+        <w:rPr>
+          <w:lang w:val="en"/>
+        </w:rPr>
+      </w:pPr>
+      <w:r>
+        <w:t xml:space="preserve">Figure </w:t>
+      </w:r>
+      <w:r>
+        <w:fldChar w:fldCharType="begin"/>
+      </w:r>
+      <w:r>
+        <w:instrText xml:space="preserve"> SEQ Figure \* ARABIC </w:instrText>
+      </w:r>
+      <w:r>
+        <w:fldChar w:fldCharType="separate"/>
+      </w:r>
+      <w:r>
+        <w:t>21</w:t>
+      </w:r>
+      <w:r>
+        <w:fldChar w:fldCharType="end"/>
+      </w:r>
+      <w:r>
+        <w:rPr>
+          <w:lang w:val="en"/>
+        </w:rPr>
+        <w:t xml:space="preserve"> Pagina di login, form di connessione</w:t>
+      </w:r>
+    </w:p>
+    <w:p>
+      <w:pPr>
+        <w:rPr>
+          <w:lang w:val="en"/>
+        </w:rPr>
+      </w:pPr>
+    </w:p>
+    <w:p>
+      <w:pPr>
+        <w:pStyle w:val="3"/>
+        <w:bidi w:val="0"/>
+        <w:rPr>
+          <w:rFonts w:hint="default"/>
+          <w:lang w:val="en" w:eastAsia="zh-CN"/>
+        </w:rPr>
+      </w:pPr>
+      <w:r>
+        <w:rPr>
+          <w:rFonts w:hint="default"/>
+          <w:lang w:val="en" w:eastAsia="zh-CN"/>
+        </w:rPr>
+        <w:t>Pagina di registrazione</w:t>
+      </w:r>
+    </w:p>
+    <w:p>
+      <w:pPr>
+        <w:jc w:val="both"/>
+        <w:rPr>
+          <w:rFonts w:hint="default"/>
+          <w:lang w:val="en" w:eastAsia="zh-CN"/>
+        </w:rPr>
+      </w:pPr>
+      <w:r>
+        <w:rPr>
+          <w:rFonts w:hint="default"/>
+          <w:lang w:val="en" w:eastAsia="zh-CN"/>
+        </w:rPr>
+        <w:t>La pagina di registrazione consentirà ad un utente di creare un nuovo account, essa contiene un form con i campi per inserire il nome, il cognome, lo username, l’email e la password ripetuta due volte per sicurezza.</w:t>
+      </w:r>
+    </w:p>
+    <w:p>
+      <w:pPr>
+        <w:jc w:val="both"/>
+        <w:rPr>
+          <w:rFonts w:hint="default"/>
+          <w:lang w:val="en" w:eastAsia="zh-CN"/>
+        </w:rPr>
+      </w:pPr>
+      <w:r>
+        <w:rPr>
+          <w:rFonts w:hint="default"/>
+          <w:lang w:val="en" w:eastAsia="zh-CN"/>
+        </w:rPr>
+        <w:t>Per generare un nuovo account si verifica che le password inserite siano uguali e che non ne esisti già uno con quell’email. Se vi è stato un errore la pagina verrà ricaricata mostrando l’errore in basso al form e ricompilando automaticamente i campi riempiti in precedenza.</w:t>
+      </w:r>
+    </w:p>
+    <w:p>
+      <w:pPr>
+        <w:jc w:val="both"/>
+        <w:rPr>
+          <w:rFonts w:hint="default"/>
+          <w:lang w:val="en" w:eastAsia="zh-CN"/>
+        </w:rPr>
+      </w:pPr>
+    </w:p>
+    <w:p>
+      <w:pPr>
+        <w:jc w:val="center"/>
+        <w:rPr>
+          <w:rFonts w:hint="default"/>
+          <w:lang w:val="en" w:eastAsia="zh-CN"/>
+        </w:rPr>
+      </w:pPr>
       <w:bookmarkStart w:id="66" w:name="_GoBack"/>
+      <w:r>
+        <w:rPr>
+          <w:rFonts w:hint="default"/>
+          <w:lang w:val="en" w:eastAsia="zh-CN"/>
+        </w:rPr>
+        <w:drawing>
+          <wp:inline distT="0" distB="0" distL="114300" distR="114300">
+            <wp:extent cx="3004185" cy="2384425"/>
+            <wp:effectExtent l="0" t="0" r="5715" b="15875"/>
+            <wp:docPr id="17" name="Picture 17" descr="Register_Form"/>
+            <wp:cNvGraphicFramePr>
+              <a:graphicFrameLocks xmlns:a="http://schemas.openxmlformats.org/drawingml/2006/main" noChangeAspect="1"/>
+            </wp:cNvGraphicFramePr>
+            <a:graphic xmlns:a="http://schemas.openxmlformats.org/drawingml/2006/main">
+              <a:graphicData uri="http://schemas.openxmlformats.org/drawingml/2006/picture">
+                <pic:pic xmlns:pic="http://schemas.openxmlformats.org/drawingml/2006/picture">
+                  <pic:nvPicPr>
+                    <pic:cNvPr id="17" name="Picture 17" descr="Register_Form"/>
+                    <pic:cNvPicPr>
+                      <a:picLocks noChangeAspect="1"/>
+                    </pic:cNvPicPr>
+                  </pic:nvPicPr>
+                  <pic:blipFill>
+                    <a:blip r:embed="rId29"/>
+                    <a:stretch>
+                      <a:fillRect/>
+                    </a:stretch>
+                  </pic:blipFill>
+                  <pic:spPr>
+                    <a:xfrm>
+                      <a:off x="0" y="0"/>
+                      <a:ext cx="3004185" cy="2384425"/>
+                    </a:xfrm>
+                    <a:prstGeom prst="rect">
+                      <a:avLst/>
+                    </a:prstGeom>
+                  </pic:spPr>
+                </pic:pic>
+              </a:graphicData>
+            </a:graphic>
+          </wp:inline>
+        </w:drawing>
+      </w:r>
       <w:bookmarkEnd w:id="66"/>
     </w:p>
     <w:p>
@@ -11674,8 +12376,8 @@
       <w:pPr>
         <w:pStyle w:val="3"/>
       </w:pPr>
-      <w:bookmarkStart w:id="42" w:name="_Toc461179224"/>
-      <w:bookmarkStart w:id="43" w:name="_Toc1108192096"/>
+      <w:bookmarkStart w:id="42" w:name="_Toc1108192096"/>
+      <w:bookmarkStart w:id="43" w:name="_Toc461179224"/>
       <w:r>
         <w:t>Protocollo di test</w:t>
       </w:r>
@@ -12501,8 +13203,8 @@
       <w:pPr>
         <w:pStyle w:val="3"/>
       </w:pPr>
-      <w:bookmarkStart w:id="46" w:name="_Toc461179226"/>
-      <w:bookmarkStart w:id="47" w:name="_Toc1708021835"/>
+      <w:bookmarkStart w:id="46" w:name="_Toc1708021835"/>
+      <w:bookmarkStart w:id="47" w:name="_Toc461179226"/>
       <w:r>
         <w:t>Mancanze/limitazioni conosciute</w:t>
       </w:r>
@@ -12588,8 +13290,8 @@
       <w:pPr>
         <w:pStyle w:val="3"/>
       </w:pPr>
-      <w:bookmarkStart w:id="52" w:name="_Toc461179229"/>
-      <w:bookmarkStart w:id="53" w:name="_Toc640110615"/>
+      <w:bookmarkStart w:id="52" w:name="_Toc640110615"/>
+      <w:bookmarkStart w:id="53" w:name="_Toc461179229"/>
       <w:r>
         <w:t>Sviluppi futuri</w:t>
       </w:r>
@@ -12613,8 +13315,8 @@
       <w:pPr>
         <w:pStyle w:val="3"/>
       </w:pPr>
-      <w:bookmarkStart w:id="54" w:name="_Toc461179230"/>
-      <w:bookmarkStart w:id="55" w:name="_Toc1874918297"/>
+      <w:bookmarkStart w:id="54" w:name="_Toc1874918297"/>
+      <w:bookmarkStart w:id="55" w:name="_Toc461179230"/>
       <w:r>
         <w:t>Considerazioni personali</w:t>
       </w:r>
@@ -12641,8 +13343,8 @@
           <w:lang w:val="it-IT"/>
         </w:rPr>
       </w:pPr>
-      <w:bookmarkStart w:id="56" w:name="_Toc461179231"/>
-      <w:bookmarkStart w:id="57" w:name="_Toc1801381589"/>
+      <w:bookmarkStart w:id="56" w:name="_Toc1801381589"/>
+      <w:bookmarkStart w:id="57" w:name="_Toc461179231"/>
       <w:r>
         <w:rPr>
           <w:lang w:val="it-IT"/>
@@ -16720,6 +17422,7 @@
   <w:style w:type="paragraph" w:customStyle="1" w:styleId="46">
     <w:name w:val="Code"/>
     <w:basedOn w:val="1"/>
+    <w:qFormat/>
     <w:uiPriority w:val="0"/>
     <w:pPr>
       <w:ind w:leftChars="200"/>

</xml_diff>

<commit_message>
update doc and add images
</commit_message>
<xml_diff>
--- a/documentazione/MatteoForni_Documentazione_Grotti.docx
+++ b/documentazione/MatteoForni_Documentazione_Grotti.docx
@@ -3686,6 +3686,12 @@
             <w:insideV w:val="none" w:color="auto" w:sz="0" w:space="0"/>
           </w:tblBorders>
           <w:tblLayout w:type="fixed"/>
+          <w:tblCellMar>
+            <w:top w:w="60" w:type="dxa"/>
+            <w:left w:w="60" w:type="dxa"/>
+            <w:bottom w:w="60" w:type="dxa"/>
+            <w:right w:w="60" w:type="dxa"/>
+          </w:tblCellMar>
         </w:tblPrEx>
         <w:trPr>
           <w:trHeight w:val="251" w:hRule="atLeast"/>
@@ -4036,6 +4042,12 @@
             <w:insideV w:val="none" w:color="auto" w:sz="0" w:space="0"/>
           </w:tblBorders>
           <w:tblLayout w:type="fixed"/>
+          <w:tblCellMar>
+            <w:top w:w="60" w:type="dxa"/>
+            <w:left w:w="60" w:type="dxa"/>
+            <w:bottom w:w="60" w:type="dxa"/>
+            <w:right w:w="60" w:type="dxa"/>
+          </w:tblCellMar>
         </w:tblPrEx>
         <w:trPr>
           <w:tblCellSpacing w:w="0" w:type="dxa"/>
@@ -5366,6 +5378,12 @@
             <w:insideV w:val="none" w:color="auto" w:sz="0" w:space="0"/>
           </w:tblBorders>
           <w:tblLayout w:type="fixed"/>
+          <w:tblCellMar>
+            <w:top w:w="60" w:type="dxa"/>
+            <w:left w:w="60" w:type="dxa"/>
+            <w:bottom w:w="60" w:type="dxa"/>
+            <w:right w:w="60" w:type="dxa"/>
+          </w:tblCellMar>
         </w:tblPrEx>
         <w:trPr>
           <w:trHeight w:val="251" w:hRule="atLeast"/>
@@ -6754,8 +6772,8 @@
       <w:pPr>
         <w:pStyle w:val="4"/>
       </w:pPr>
-      <w:bookmarkStart w:id="14" w:name="_Toc413411419"/>
-      <w:bookmarkStart w:id="15" w:name="_Toc486655749"/>
+      <w:bookmarkStart w:id="14" w:name="_Toc486655749"/>
+      <w:bookmarkStart w:id="15" w:name="_Toc413411419"/>
       <w:r>
         <w:t>Software</w:t>
       </w:r>
@@ -7081,8 +7099,8 @@
       <w:pPr>
         <w:pStyle w:val="4"/>
       </w:pPr>
-      <w:bookmarkStart w:id="16" w:name="_Toc1683740415"/>
-      <w:bookmarkStart w:id="17" w:name="_Toc413411420"/>
+      <w:bookmarkStart w:id="16" w:name="_Toc413411420"/>
+      <w:bookmarkStart w:id="17" w:name="_Toc1683740415"/>
       <w:r>
         <w:t>Hardware</w:t>
       </w:r>
@@ -7116,8 +7134,8 @@
       <w:pPr>
         <w:pStyle w:val="2"/>
       </w:pPr>
-      <w:bookmarkStart w:id="18" w:name="_Toc1231346407"/>
-      <w:bookmarkStart w:id="19" w:name="_Toc429059808"/>
+      <w:bookmarkStart w:id="18" w:name="_Toc429059808"/>
+      <w:bookmarkStart w:id="19" w:name="_Toc1231346407"/>
       <w:r>
         <w:t>Progettazione</w:t>
       </w:r>
@@ -7666,6 +7684,12 @@
             <w:insideV w:val="single" w:color="BEBEBE" w:themeColor="background1" w:themeShade="BF" w:sz="4" w:space="0"/>
           </w:tblBorders>
           <w:tblLayout w:type="fixed"/>
+          <w:tblCellMar>
+            <w:top w:w="0" w:type="dxa"/>
+            <w:left w:w="108" w:type="dxa"/>
+            <w:bottom w:w="0" w:type="dxa"/>
+            <w:right w:w="108" w:type="dxa"/>
+          </w:tblCellMar>
         </w:tblPrEx>
         <w:tc>
           <w:tcPr>
@@ -7700,6 +7724,12 @@
             <w:insideV w:val="single" w:color="BEBEBE" w:themeColor="background1" w:themeShade="BF" w:sz="4" w:space="0"/>
           </w:tblBorders>
           <w:tblLayout w:type="fixed"/>
+          <w:tblCellMar>
+            <w:top w:w="0" w:type="dxa"/>
+            <w:left w:w="108" w:type="dxa"/>
+            <w:bottom w:w="0" w:type="dxa"/>
+            <w:right w:w="108" w:type="dxa"/>
+          </w:tblCellMar>
         </w:tblPrEx>
         <w:tc>
           <w:tcPr>
@@ -7746,6 +7776,12 @@
             <w:insideV w:val="single" w:color="BEBEBE" w:themeColor="background1" w:themeShade="BF" w:sz="4" w:space="0"/>
           </w:tblBorders>
           <w:tblLayout w:type="fixed"/>
+          <w:tblCellMar>
+            <w:top w:w="0" w:type="dxa"/>
+            <w:left w:w="108" w:type="dxa"/>
+            <w:bottom w:w="0" w:type="dxa"/>
+            <w:right w:w="108" w:type="dxa"/>
+          </w:tblCellMar>
         </w:tblPrEx>
         <w:tc>
           <w:tcPr>
@@ -8182,6 +8218,12 @@
             <w:insideV w:val="single" w:color="BEBEBE" w:themeColor="background1" w:themeShade="BF" w:sz="4" w:space="0"/>
           </w:tblBorders>
           <w:tblLayout w:type="fixed"/>
+          <w:tblCellMar>
+            <w:top w:w="0" w:type="dxa"/>
+            <w:left w:w="108" w:type="dxa"/>
+            <w:bottom w:w="0" w:type="dxa"/>
+            <w:right w:w="108" w:type="dxa"/>
+          </w:tblCellMar>
         </w:tblPrEx>
         <w:tc>
           <w:tcPr>
@@ -8201,6 +8243,107 @@
                 <w:bCs/>
               </w:rPr>
               <w:t>Tabella grotto</w:t>
+            </w:r>
+          </w:p>
+        </w:tc>
+      </w:tr>
+      <w:tr>
+        <w:tblPrEx>
+          <w:tblBorders>
+            <w:top w:val="single" w:color="BEBEBE" w:themeColor="background1" w:themeShade="BF" w:sz="4" w:space="0"/>
+            <w:left w:val="single" w:color="BEBEBE" w:themeColor="background1" w:themeShade="BF" w:sz="4" w:space="0"/>
+            <w:bottom w:val="single" w:color="BEBEBE" w:themeColor="background1" w:themeShade="BF" w:sz="4" w:space="0"/>
+            <w:right w:val="single" w:color="BEBEBE" w:themeColor="background1" w:themeShade="BF" w:sz="4" w:space="0"/>
+            <w:insideH w:val="single" w:color="BEBEBE" w:themeColor="background1" w:themeShade="BF" w:sz="4" w:space="0"/>
+            <w:insideV w:val="single" w:color="BEBEBE" w:themeColor="background1" w:themeShade="BF" w:sz="4" w:space="0"/>
+          </w:tblBorders>
+          <w:tblLayout w:type="fixed"/>
+          <w:tblCellMar>
+            <w:top w:w="0" w:type="dxa"/>
+            <w:left w:w="108" w:type="dxa"/>
+            <w:bottom w:w="0" w:type="dxa"/>
+            <w:right w:w="108" w:type="dxa"/>
+          </w:tblCellMar>
+        </w:tblPrEx>
+        <w:tc>
+          <w:tcPr>
+            <w:tcW w:w="1450" w:type="dxa"/>
+            <w:shd w:val="clear" w:color="auto" w:fill="F1F1F1" w:themeFill="background1" w:themeFillShade="F2"/>
+          </w:tcPr>
+          <w:p>
+            <w:r>
+              <w:t>Attributo</w:t>
+            </w:r>
+          </w:p>
+        </w:tc>
+        <w:tc>
+          <w:tcPr>
+            <w:tcW w:w="1549" w:type="dxa"/>
+            <w:shd w:val="clear" w:color="auto" w:fill="F1F1F1" w:themeFill="background1" w:themeFillShade="F2"/>
+          </w:tcPr>
+          <w:p>
+            <w:r>
+              <w:t>Tipo</w:t>
+            </w:r>
+          </w:p>
+        </w:tc>
+        <w:tc>
+          <w:tcPr>
+            <w:tcW w:w="6629" w:type="dxa"/>
+            <w:shd w:val="clear" w:color="auto" w:fill="F1F1F1" w:themeFill="background1" w:themeFillShade="F2"/>
+          </w:tcPr>
+          <w:p>
+            <w:r>
+              <w:t>Descrizione</w:t>
+            </w:r>
+          </w:p>
+        </w:tc>
+      </w:tr>
+      <w:tr>
+        <w:tblPrEx>
+          <w:tblBorders>
+            <w:top w:val="single" w:color="BEBEBE" w:themeColor="background1" w:themeShade="BF" w:sz="4" w:space="0"/>
+            <w:left w:val="single" w:color="BEBEBE" w:themeColor="background1" w:themeShade="BF" w:sz="4" w:space="0"/>
+            <w:bottom w:val="single" w:color="BEBEBE" w:themeColor="background1" w:themeShade="BF" w:sz="4" w:space="0"/>
+            <w:right w:val="single" w:color="BEBEBE" w:themeColor="background1" w:themeShade="BF" w:sz="4" w:space="0"/>
+            <w:insideH w:val="single" w:color="BEBEBE" w:themeColor="background1" w:themeShade="BF" w:sz="4" w:space="0"/>
+            <w:insideV w:val="single" w:color="BEBEBE" w:themeColor="background1" w:themeShade="BF" w:sz="4" w:space="0"/>
+          </w:tblBorders>
+          <w:tblLayout w:type="fixed"/>
+          <w:tblCellMar>
+            <w:top w:w="0" w:type="dxa"/>
+            <w:left w:w="108" w:type="dxa"/>
+            <w:bottom w:w="0" w:type="dxa"/>
+            <w:right w:w="108" w:type="dxa"/>
+          </w:tblCellMar>
+        </w:tblPrEx>
+        <w:tc>
+          <w:tcPr>
+            <w:tcW w:w="1450" w:type="dxa"/>
+          </w:tcPr>
+          <w:p>
+            <w:r>
+              <w:t>id</w:t>
+            </w:r>
+          </w:p>
+        </w:tc>
+        <w:tc>
+          <w:tcPr>
+            <w:tcW w:w="1549" w:type="dxa"/>
+          </w:tcPr>
+          <w:p>
+            <w:r>
+              <w:t>int</w:t>
+            </w:r>
+          </w:p>
+        </w:tc>
+        <w:tc>
+          <w:tcPr>
+            <w:tcW w:w="6629" w:type="dxa"/>
+          </w:tcPr>
+          <w:p>
+            <w:r>
+              <w:t>Chiave primaria, l’identificatore del grotto</w:t>
             </w:r>
           </w:p>
         </w:tc>
@@ -8224,7 +8367,7 @@
           </w:tcPr>
           <w:p>
             <w:r>
-              <w:t>Attributo</w:t>
+              <w:t>nome</w:t>
             </w:r>
           </w:p>
         </w:tc>
@@ -8235,7 +8378,7 @@
           </w:tcPr>
           <w:p>
             <w:r>
-              <w:t>Tipo</w:t>
+              <w:t>varchar(50)</w:t>
             </w:r>
           </w:p>
         </w:tc>
@@ -8246,7 +8389,7 @@
           </w:tcPr>
           <w:p>
             <w:r>
-              <w:t>Descrizione</w:t>
+              <w:t>Il nome del grotto</w:t>
             </w:r>
           </w:p>
         </w:tc>
@@ -8262,6 +8405,12 @@
             <w:insideV w:val="single" w:color="BEBEBE" w:themeColor="background1" w:themeShade="BF" w:sz="4" w:space="0"/>
           </w:tblBorders>
           <w:tblLayout w:type="fixed"/>
+          <w:tblCellMar>
+            <w:top w:w="0" w:type="dxa"/>
+            <w:left w:w="108" w:type="dxa"/>
+            <w:bottom w:w="0" w:type="dxa"/>
+            <w:right w:w="108" w:type="dxa"/>
+          </w:tblCellMar>
         </w:tblPrEx>
         <w:tc>
           <w:tcPr>
@@ -8269,7 +8418,7 @@
           </w:tcPr>
           <w:p>
             <w:r>
-              <w:t>id</w:t>
+              <w:t>lon</w:t>
             </w:r>
           </w:p>
         </w:tc>
@@ -8279,7 +8428,7 @@
           </w:tcPr>
           <w:p>
             <w:r>
-              <w:t>int</w:t>
+              <w:t>double</w:t>
             </w:r>
           </w:p>
         </w:tc>
@@ -8289,7 +8438,108 @@
           </w:tcPr>
           <w:p>
             <w:r>
-              <w:t>Chiave primaria, l’identificatore del grotto</w:t>
+              <w:t>La coordinata longitudine del grotto</w:t>
+            </w:r>
+          </w:p>
+        </w:tc>
+      </w:tr>
+      <w:tr>
+        <w:tblPrEx>
+          <w:tblBorders>
+            <w:top w:val="single" w:color="BEBEBE" w:themeColor="background1" w:themeShade="BF" w:sz="4" w:space="0"/>
+            <w:left w:val="single" w:color="BEBEBE" w:themeColor="background1" w:themeShade="BF" w:sz="4" w:space="0"/>
+            <w:bottom w:val="single" w:color="BEBEBE" w:themeColor="background1" w:themeShade="BF" w:sz="4" w:space="0"/>
+            <w:right w:val="single" w:color="BEBEBE" w:themeColor="background1" w:themeShade="BF" w:sz="4" w:space="0"/>
+            <w:insideH w:val="single" w:color="BEBEBE" w:themeColor="background1" w:themeShade="BF" w:sz="4" w:space="0"/>
+            <w:insideV w:val="single" w:color="BEBEBE" w:themeColor="background1" w:themeShade="BF" w:sz="4" w:space="0"/>
+          </w:tblBorders>
+          <w:tblLayout w:type="fixed"/>
+          <w:tblCellMar>
+            <w:top w:w="0" w:type="dxa"/>
+            <w:left w:w="108" w:type="dxa"/>
+            <w:bottom w:w="0" w:type="dxa"/>
+            <w:right w:w="108" w:type="dxa"/>
+          </w:tblCellMar>
+        </w:tblPrEx>
+        <w:tc>
+          <w:tcPr>
+            <w:tcW w:w="1450" w:type="dxa"/>
+            <w:shd w:val="clear" w:color="auto" w:fill="F1F1F1" w:themeFill="background1" w:themeFillShade="F2"/>
+          </w:tcPr>
+          <w:p>
+            <w:r>
+              <w:t>lat</w:t>
+            </w:r>
+          </w:p>
+        </w:tc>
+        <w:tc>
+          <w:tcPr>
+            <w:tcW w:w="1549" w:type="dxa"/>
+            <w:shd w:val="clear" w:color="auto" w:fill="F1F1F1" w:themeFill="background1" w:themeFillShade="F2"/>
+          </w:tcPr>
+          <w:p>
+            <w:r>
+              <w:t>double</w:t>
+            </w:r>
+          </w:p>
+        </w:tc>
+        <w:tc>
+          <w:tcPr>
+            <w:tcW w:w="6629" w:type="dxa"/>
+            <w:shd w:val="clear" w:color="auto" w:fill="F1F1F1" w:themeFill="background1" w:themeFillShade="F2"/>
+          </w:tcPr>
+          <w:p>
+            <w:r>
+              <w:t>La coordinata latitudine del grotto</w:t>
+            </w:r>
+          </w:p>
+        </w:tc>
+      </w:tr>
+      <w:tr>
+        <w:tblPrEx>
+          <w:tblBorders>
+            <w:top w:val="single" w:color="BEBEBE" w:themeColor="background1" w:themeShade="BF" w:sz="4" w:space="0"/>
+            <w:left w:val="single" w:color="BEBEBE" w:themeColor="background1" w:themeShade="BF" w:sz="4" w:space="0"/>
+            <w:bottom w:val="single" w:color="BEBEBE" w:themeColor="background1" w:themeShade="BF" w:sz="4" w:space="0"/>
+            <w:right w:val="single" w:color="BEBEBE" w:themeColor="background1" w:themeShade="BF" w:sz="4" w:space="0"/>
+            <w:insideH w:val="single" w:color="BEBEBE" w:themeColor="background1" w:themeShade="BF" w:sz="4" w:space="0"/>
+            <w:insideV w:val="single" w:color="BEBEBE" w:themeColor="background1" w:themeShade="BF" w:sz="4" w:space="0"/>
+          </w:tblBorders>
+          <w:tblLayout w:type="fixed"/>
+          <w:tblCellMar>
+            <w:top w:w="0" w:type="dxa"/>
+            <w:left w:w="108" w:type="dxa"/>
+            <w:bottom w:w="0" w:type="dxa"/>
+            <w:right w:w="108" w:type="dxa"/>
+          </w:tblCellMar>
+        </w:tblPrEx>
+        <w:tc>
+          <w:tcPr>
+            <w:tcW w:w="1450" w:type="dxa"/>
+          </w:tcPr>
+          <w:p>
+            <w:r>
+              <w:t>via</w:t>
+            </w:r>
+          </w:p>
+        </w:tc>
+        <w:tc>
+          <w:tcPr>
+            <w:tcW w:w="1549" w:type="dxa"/>
+          </w:tcPr>
+          <w:p>
+            <w:r>
+              <w:t>varchar(50)</w:t>
+            </w:r>
+          </w:p>
+        </w:tc>
+        <w:tc>
+          <w:tcPr>
+            <w:tcW w:w="6629" w:type="dxa"/>
+          </w:tcPr>
+          <w:p>
+            <w:r>
+              <w:t>La via in cui si situa il grotto</w:t>
             </w:r>
           </w:p>
         </w:tc>
@@ -8313,7 +8563,7 @@
           </w:tcPr>
           <w:p>
             <w:r>
-              <w:t>nome</w:t>
+              <w:t>paese</w:t>
             </w:r>
           </w:p>
         </w:tc>
@@ -8335,7 +8585,7 @@
           </w:tcPr>
           <w:p>
             <w:r>
-              <w:t>Il nome del grotto</w:t>
+              <w:t>Il paese (comune) in cui si situa il grotto</w:t>
             </w:r>
           </w:p>
         </w:tc>
@@ -8351,6 +8601,12 @@
             <w:insideV w:val="single" w:color="BEBEBE" w:themeColor="background1" w:themeShade="BF" w:sz="4" w:space="0"/>
           </w:tblBorders>
           <w:tblLayout w:type="fixed"/>
+          <w:tblCellMar>
+            <w:top w:w="0" w:type="dxa"/>
+            <w:left w:w="108" w:type="dxa"/>
+            <w:bottom w:w="0" w:type="dxa"/>
+            <w:right w:w="108" w:type="dxa"/>
+          </w:tblCellMar>
         </w:tblPrEx>
         <w:tc>
           <w:tcPr>
@@ -8358,7 +8614,7 @@
           </w:tcPr>
           <w:p>
             <w:r>
-              <w:t>lon</w:t>
+              <w:t>cap</w:t>
             </w:r>
           </w:p>
         </w:tc>
@@ -8368,7 +8624,7 @@
           </w:tcPr>
           <w:p>
             <w:r>
-              <w:t>double</w:t>
+              <w:t>int</w:t>
             </w:r>
           </w:p>
         </w:tc>
@@ -8378,7 +8634,7 @@
           </w:tcPr>
           <w:p>
             <w:r>
-              <w:t>La coordinata longitudine del grotto</w:t>
+              <w:t>Il cap del paese</w:t>
             </w:r>
           </w:p>
         </w:tc>
@@ -8394,6 +8650,12 @@
             <w:insideV w:val="single" w:color="BEBEBE" w:themeColor="background1" w:themeShade="BF" w:sz="4" w:space="0"/>
           </w:tblBorders>
           <w:tblLayout w:type="fixed"/>
+          <w:tblCellMar>
+            <w:top w:w="0" w:type="dxa"/>
+            <w:left w:w="108" w:type="dxa"/>
+            <w:bottom w:w="0" w:type="dxa"/>
+            <w:right w:w="108" w:type="dxa"/>
+          </w:tblCellMar>
         </w:tblPrEx>
         <w:tc>
           <w:tcPr>
@@ -8402,7 +8664,7 @@
           </w:tcPr>
           <w:p>
             <w:r>
-              <w:t>lat</w:t>
+              <w:t>no_civico</w:t>
             </w:r>
           </w:p>
         </w:tc>
@@ -8413,7 +8675,7 @@
           </w:tcPr>
           <w:p>
             <w:r>
-              <w:t>double</w:t>
+              <w:t>varchar(10)</w:t>
             </w:r>
           </w:p>
         </w:tc>
@@ -8424,7 +8686,7 @@
           </w:tcPr>
           <w:p>
             <w:r>
-              <w:t>La coordinata latitudine del grotto</w:t>
+              <w:t>Il numero civico</w:t>
             </w:r>
           </w:p>
         </w:tc>
@@ -8440,184 +8702,12 @@
             <w:insideV w:val="single" w:color="BEBEBE" w:themeColor="background1" w:themeShade="BF" w:sz="4" w:space="0"/>
           </w:tblBorders>
           <w:tblLayout w:type="fixed"/>
-        </w:tblPrEx>
-        <w:tc>
-          <w:tcPr>
-            <w:tcW w:w="1450" w:type="dxa"/>
-          </w:tcPr>
-          <w:p>
-            <w:r>
-              <w:t>via</w:t>
-            </w:r>
-          </w:p>
-        </w:tc>
-        <w:tc>
-          <w:tcPr>
-            <w:tcW w:w="1549" w:type="dxa"/>
-          </w:tcPr>
-          <w:p>
-            <w:r>
-              <w:t>varchar(50)</w:t>
-            </w:r>
-          </w:p>
-        </w:tc>
-        <w:tc>
-          <w:tcPr>
-            <w:tcW w:w="6629" w:type="dxa"/>
-          </w:tcPr>
-          <w:p>
-            <w:r>
-              <w:t>La via in cui si situa il grotto</w:t>
-            </w:r>
-          </w:p>
-        </w:tc>
-      </w:tr>
-      <w:tr>
-        <w:tblPrEx>
-          <w:tblBorders>
-            <w:top w:val="single" w:color="BEBEBE" w:themeColor="background1" w:themeShade="BF" w:sz="4" w:space="0"/>
-            <w:left w:val="single" w:color="BEBEBE" w:themeColor="background1" w:themeShade="BF" w:sz="4" w:space="0"/>
-            <w:bottom w:val="single" w:color="BEBEBE" w:themeColor="background1" w:themeShade="BF" w:sz="4" w:space="0"/>
-            <w:right w:val="single" w:color="BEBEBE" w:themeColor="background1" w:themeShade="BF" w:sz="4" w:space="0"/>
-            <w:insideH w:val="single" w:color="BEBEBE" w:themeColor="background1" w:themeShade="BF" w:sz="4" w:space="0"/>
-            <w:insideV w:val="single" w:color="BEBEBE" w:themeColor="background1" w:themeShade="BF" w:sz="4" w:space="0"/>
-          </w:tblBorders>
-          <w:tblLayout w:type="fixed"/>
-        </w:tblPrEx>
-        <w:tc>
-          <w:tcPr>
-            <w:tcW w:w="1450" w:type="dxa"/>
-            <w:shd w:val="clear" w:color="auto" w:fill="F1F1F1" w:themeFill="background1" w:themeFillShade="F2"/>
-          </w:tcPr>
-          <w:p>
-            <w:r>
-              <w:t>paese</w:t>
-            </w:r>
-          </w:p>
-        </w:tc>
-        <w:tc>
-          <w:tcPr>
-            <w:tcW w:w="1549" w:type="dxa"/>
-            <w:shd w:val="clear" w:color="auto" w:fill="F1F1F1" w:themeFill="background1" w:themeFillShade="F2"/>
-          </w:tcPr>
-          <w:p>
-            <w:r>
-              <w:t>varchar(50)</w:t>
-            </w:r>
-          </w:p>
-        </w:tc>
-        <w:tc>
-          <w:tcPr>
-            <w:tcW w:w="6629" w:type="dxa"/>
-            <w:shd w:val="clear" w:color="auto" w:fill="F1F1F1" w:themeFill="background1" w:themeFillShade="F2"/>
-          </w:tcPr>
-          <w:p>
-            <w:r>
-              <w:t>Il paese (comune) in cui si situa il grotto</w:t>
-            </w:r>
-          </w:p>
-        </w:tc>
-      </w:tr>
-      <w:tr>
-        <w:tblPrEx>
-          <w:tblBorders>
-            <w:top w:val="single" w:color="BEBEBE" w:themeColor="background1" w:themeShade="BF" w:sz="4" w:space="0"/>
-            <w:left w:val="single" w:color="BEBEBE" w:themeColor="background1" w:themeShade="BF" w:sz="4" w:space="0"/>
-            <w:bottom w:val="single" w:color="BEBEBE" w:themeColor="background1" w:themeShade="BF" w:sz="4" w:space="0"/>
-            <w:right w:val="single" w:color="BEBEBE" w:themeColor="background1" w:themeShade="BF" w:sz="4" w:space="0"/>
-            <w:insideH w:val="single" w:color="BEBEBE" w:themeColor="background1" w:themeShade="BF" w:sz="4" w:space="0"/>
-            <w:insideV w:val="single" w:color="BEBEBE" w:themeColor="background1" w:themeShade="BF" w:sz="4" w:space="0"/>
-          </w:tblBorders>
-          <w:tblLayout w:type="fixed"/>
-        </w:tblPrEx>
-        <w:tc>
-          <w:tcPr>
-            <w:tcW w:w="1450" w:type="dxa"/>
-          </w:tcPr>
-          <w:p>
-            <w:r>
-              <w:t>cap</w:t>
-            </w:r>
-          </w:p>
-        </w:tc>
-        <w:tc>
-          <w:tcPr>
-            <w:tcW w:w="1549" w:type="dxa"/>
-          </w:tcPr>
-          <w:p>
-            <w:r>
-              <w:t>int</w:t>
-            </w:r>
-          </w:p>
-        </w:tc>
-        <w:tc>
-          <w:tcPr>
-            <w:tcW w:w="6629" w:type="dxa"/>
-          </w:tcPr>
-          <w:p>
-            <w:r>
-              <w:t>Il cap del paese</w:t>
-            </w:r>
-          </w:p>
-        </w:tc>
-      </w:tr>
-      <w:tr>
-        <w:tblPrEx>
-          <w:tblBorders>
-            <w:top w:val="single" w:color="BEBEBE" w:themeColor="background1" w:themeShade="BF" w:sz="4" w:space="0"/>
-            <w:left w:val="single" w:color="BEBEBE" w:themeColor="background1" w:themeShade="BF" w:sz="4" w:space="0"/>
-            <w:bottom w:val="single" w:color="BEBEBE" w:themeColor="background1" w:themeShade="BF" w:sz="4" w:space="0"/>
-            <w:right w:val="single" w:color="BEBEBE" w:themeColor="background1" w:themeShade="BF" w:sz="4" w:space="0"/>
-            <w:insideH w:val="single" w:color="BEBEBE" w:themeColor="background1" w:themeShade="BF" w:sz="4" w:space="0"/>
-            <w:insideV w:val="single" w:color="BEBEBE" w:themeColor="background1" w:themeShade="BF" w:sz="4" w:space="0"/>
-          </w:tblBorders>
-          <w:tblLayout w:type="fixed"/>
-        </w:tblPrEx>
-        <w:tc>
-          <w:tcPr>
-            <w:tcW w:w="1450" w:type="dxa"/>
-            <w:shd w:val="clear" w:color="auto" w:fill="F1F1F1" w:themeFill="background1" w:themeFillShade="F2"/>
-          </w:tcPr>
-          <w:p>
-            <w:r>
-              <w:t>no_civico</w:t>
-            </w:r>
-          </w:p>
-        </w:tc>
-        <w:tc>
-          <w:tcPr>
-            <w:tcW w:w="1549" w:type="dxa"/>
-            <w:shd w:val="clear" w:color="auto" w:fill="F1F1F1" w:themeFill="background1" w:themeFillShade="F2"/>
-          </w:tcPr>
-          <w:p>
-            <w:r>
-              <w:t>varchar(10)</w:t>
-            </w:r>
-          </w:p>
-        </w:tc>
-        <w:tc>
-          <w:tcPr>
-            <w:tcW w:w="6629" w:type="dxa"/>
-            <w:shd w:val="clear" w:color="auto" w:fill="F1F1F1" w:themeFill="background1" w:themeFillShade="F2"/>
-          </w:tcPr>
-          <w:p>
-            <w:r>
-              <w:t>Il numero civico</w:t>
-            </w:r>
-          </w:p>
-        </w:tc>
-      </w:tr>
-      <w:tr>
-        <w:tblPrEx>
-          <w:tblBorders>
-            <w:top w:val="single" w:color="BEBEBE" w:themeColor="background1" w:themeShade="BF" w:sz="4" w:space="0"/>
-            <w:left w:val="single" w:color="BEBEBE" w:themeColor="background1" w:themeShade="BF" w:sz="4" w:space="0"/>
-            <w:bottom w:val="single" w:color="BEBEBE" w:themeColor="background1" w:themeShade="BF" w:sz="4" w:space="0"/>
-            <w:right w:val="single" w:color="BEBEBE" w:themeColor="background1" w:themeShade="BF" w:sz="4" w:space="0"/>
-            <w:insideH w:val="single" w:color="BEBEBE" w:themeColor="background1" w:themeShade="BF" w:sz="4" w:space="0"/>
-            <w:insideV w:val="single" w:color="BEBEBE" w:themeColor="background1" w:themeShade="BF" w:sz="4" w:space="0"/>
-          </w:tblBorders>
-          <w:tblLayout w:type="fixed"/>
+          <w:tblCellMar>
+            <w:top w:w="0" w:type="dxa"/>
+            <w:left w:w="108" w:type="dxa"/>
+            <w:bottom w:w="0" w:type="dxa"/>
+            <w:right w:w="108" w:type="dxa"/>
+          </w:tblCellMar>
         </w:tblPrEx>
         <w:tc>
           <w:tcPr>
@@ -9230,8 +9320,8 @@
       <w:pPr>
         <w:pStyle w:val="3"/>
       </w:pPr>
-      <w:bookmarkStart w:id="24" w:name="_Toc412713170"/>
-      <w:bookmarkStart w:id="25" w:name="_Toc429059811"/>
+      <w:bookmarkStart w:id="24" w:name="_Toc429059811"/>
+      <w:bookmarkStart w:id="25" w:name="_Toc412713170"/>
       <w:r>
         <w:t>Design delle interfacce</w:t>
       </w:r>
@@ -10127,8 +10217,8 @@
           <w:bottom w:val="single" w:color="auto" w:sz="4" w:space="1"/>
         </w:pBdr>
       </w:pPr>
-      <w:bookmarkStart w:id="31" w:name="_Toc795227488"/>
-      <w:bookmarkStart w:id="32" w:name="_Toc461179222"/>
+      <w:bookmarkStart w:id="31" w:name="_Toc461179222"/>
+      <w:bookmarkStart w:id="32" w:name="_Toc795227488"/>
       <w:r>
         <w:t>Implementazione</w:t>
       </w:r>
@@ -12333,10 +12423,948 @@
           <w:rFonts w:hint="default"/>
           <w:lang w:val="en" w:eastAsia="zh-CN"/>
         </w:rPr>
-        <w:t xml:space="preserve">La pagina di ripristino della password è accessibile dalla pagina di login e consente di inserire l’email dell’account e la nuova password che si vuole impostare all’account. Una volta premuto il tasto di invio verrà impostato un token nel campo reset_token dell’utente composto da 15 bytes di caratteri casuali che verrà anche inviato per email all’indirizzo inserito in precedenza. Quando si riceverà il messaggio di posta elettronica basterà premere sul link contenente il token e se il token </w:t>
+        <w:t>La pagina di ripristino della password è accessibile dalla pagina di login e consente di inserire l’email dell’account alla quali si vuole reimpostare la password. Una volta premuto il tasto di invio verrà impostato un token nel campo reset_token dell’utente composto da 15 bytes di caratteri casuali che verrà anche inviato per email all’indirizzo inserito in precedenza. Quando si riceverà il messaggio di posta elettronica basterà premere sul link contenente il token e se il token sarà corrispondente a quello nel database l’utente potrà inserire una nuova password.</w:t>
+      </w:r>
+    </w:p>
+    <w:p>
+      <w:pPr>
+        <w:jc w:val="both"/>
+        <w:rPr>
+          <w:rFonts w:hint="default"/>
+          <w:lang w:val="en" w:eastAsia="zh-CN"/>
+        </w:rPr>
+      </w:pPr>
+    </w:p>
+    <w:p>
+      <w:pPr>
+        <w:jc w:val="both"/>
+        <w:rPr>
+          <w:rFonts w:hint="default"/>
+          <w:lang w:val="en" w:eastAsia="zh-CN"/>
+        </w:rPr>
+      </w:pPr>
+      <w:r>
+        <w:rPr>
+          <w:sz w:val="20"/>
+        </w:rPr>
+        <mc:AlternateContent>
+          <mc:Choice Requires="wps">
+            <w:drawing>
+              <wp:anchor distT="0" distB="0" distL="114300" distR="114300" simplePos="0" relativeHeight="251658240" behindDoc="0" locked="0" layoutInCell="1" allowOverlap="1">
+                <wp:simplePos x="0" y="0"/>
+                <wp:positionH relativeFrom="column">
+                  <wp:posOffset>250825</wp:posOffset>
+                </wp:positionH>
+                <wp:positionV relativeFrom="paragraph">
+                  <wp:posOffset>478790</wp:posOffset>
+                </wp:positionV>
+                <wp:extent cx="490220" cy="75565"/>
+                <wp:effectExtent l="6350" t="6350" r="17780" b="13335"/>
+                <wp:wrapNone/>
+                <wp:docPr id="20" name="Round Single Corner Rectangle 20"/>
+                <wp:cNvGraphicFramePr/>
+                <a:graphic xmlns:a="http://schemas.openxmlformats.org/drawingml/2006/main">
+                  <a:graphicData uri="http://schemas.microsoft.com/office/word/2010/wordprocessingShape">
+                    <wps:wsp>
+                      <wps:cNvSpPr/>
+                      <wps:spPr>
+                        <a:xfrm>
+                          <a:off x="4052570" y="6052185"/>
+                          <a:ext cx="490220" cy="75565"/>
+                        </a:xfrm>
+                        <a:prstGeom prst="round1Rect">
+                          <a:avLst/>
+                        </a:prstGeom>
+                      </wps:spPr>
+                      <wps:style>
+                        <a:lnRef idx="1">
+                          <a:schemeClr val="accent3"/>
+                        </a:lnRef>
+                        <a:fillRef idx="2">
+                          <a:schemeClr val="accent3"/>
+                        </a:fillRef>
+                        <a:effectRef idx="1">
+                          <a:schemeClr val="accent3"/>
+                        </a:effectRef>
+                        <a:fontRef idx="minor">
+                          <a:schemeClr val="dk1"/>
+                        </a:fontRef>
+                      </wps:style>
+                      <wps:bodyPr rot="0" spcFirstLastPara="0" vertOverflow="overflow" horzOverflow="overflow" vert="horz" wrap="square" lIns="91440" tIns="45720" rIns="91440" bIns="45720" numCol="1" spcCol="0" rtlCol="0" fromWordArt="0" anchor="ctr" anchorCtr="0" forceAA="0" compatLnSpc="1">
+                        <a:noAutofit/>
+                      </wps:bodyPr>
+                    </wps:wsp>
+                  </a:graphicData>
+                </a:graphic>
+              </wp:anchor>
+            </w:drawing>
+          </mc:Choice>
+          <mc:Fallback>
+            <w:pict>
+              <v:shape id="_x0000_s1026" o:spid="_x0000_s1026" style="position:absolute;left:0pt;margin-left:19.75pt;margin-top:37.7pt;height:5.95pt;width:38.6pt;z-index:251658240;v-text-anchor:middle;mso-width-relative:page;mso-height-relative:page;" fillcolor="#D2D2D2 [3536]" filled="t" stroked="t" coordsize="490220,75565" o:gfxdata="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" path="m0,0l477625,0c484580,0,490219,5639,490219,12594l490220,75565,0,75565xe">
+                <v:path o:connectlocs="245110,0;0,37782;245110,75565;490220,37782" o:connectangles="247,164,82,0"/>
+                <v:fill type="gradient" on="t" color2="#C0C0C0 [3376]" colors="0f #D2D2D2;32768f #C8C8C8;65536f #C0C0C0" focus="100%" focussize="0,0" rotate="t">
+                  <o:fill type="gradientUnscaled" v:ext="backwardCompatible"/>
+                </v:fill>
+                <v:stroke weight="0.5pt" color="#A5A5A5 [3206]" miterlimit="8" joinstyle="miter"/>
+                <v:imagedata o:title=""/>
+                <o:lock v:ext="edit" aspectratio="f"/>
+              </v:shape>
+            </w:pict>
+          </mc:Fallback>
+        </mc:AlternateContent>
+      </w:r>
+      <w:r>
+        <w:rPr>
+          <w:rFonts w:hint="default"/>
+          <w:lang w:val="en" w:eastAsia="zh-CN"/>
+        </w:rPr>
+        <w:drawing>
+          <wp:anchor distT="0" distB="0" distL="114300" distR="114300" simplePos="0" relativeHeight="251659264" behindDoc="0" locked="0" layoutInCell="1" allowOverlap="1">
+            <wp:simplePos x="0" y="0"/>
+            <wp:positionH relativeFrom="column">
+              <wp:posOffset>-20320</wp:posOffset>
+            </wp:positionH>
+            <wp:positionV relativeFrom="paragraph">
+              <wp:posOffset>24765</wp:posOffset>
+            </wp:positionV>
+            <wp:extent cx="3059430" cy="1200150"/>
+            <wp:effectExtent l="0" t="0" r="7620" b="0"/>
+            <wp:wrapSquare wrapText="bothSides"/>
+            <wp:docPr id="14" name="Picture 14" descr="Reset_Password_Email"/>
+            <wp:cNvGraphicFramePr>
+              <a:graphicFrameLocks xmlns:a="http://schemas.openxmlformats.org/drawingml/2006/main" noChangeAspect="1"/>
+            </wp:cNvGraphicFramePr>
+            <a:graphic xmlns:a="http://schemas.openxmlformats.org/drawingml/2006/main">
+              <a:graphicData uri="http://schemas.openxmlformats.org/drawingml/2006/picture">
+                <pic:pic xmlns:pic="http://schemas.openxmlformats.org/drawingml/2006/picture">
+                  <pic:nvPicPr>
+                    <pic:cNvPr id="14" name="Picture 14" descr="Reset_Password_Email"/>
+                    <pic:cNvPicPr>
+                      <a:picLocks noChangeAspect="1"/>
+                    </pic:cNvPicPr>
+                  </pic:nvPicPr>
+                  <pic:blipFill>
+                    <a:blip r:embed="rId30"/>
+                    <a:stretch>
+                      <a:fillRect/>
+                    </a:stretch>
+                  </pic:blipFill>
+                  <pic:spPr>
+                    <a:xfrm>
+                      <a:off x="0" y="0"/>
+                      <a:ext cx="3059430" cy="1200150"/>
+                    </a:xfrm>
+                    <a:prstGeom prst="rect">
+                      <a:avLst/>
+                    </a:prstGeom>
+                  </pic:spPr>
+                </pic:pic>
+              </a:graphicData>
+            </a:graphic>
+          </wp:anchor>
+        </w:drawing>
+      </w:r>
+    </w:p>
+    <w:p>
+      <w:pPr>
+        <w:pStyle w:val="13"/>
+        <w:jc w:val="both"/>
+        <w:rPr>
+          <w:rFonts w:hint="default"/>
+          <w:lang w:val="en" w:eastAsia="zh-CN"/>
+        </w:rPr>
+      </w:pPr>
+      <w:r>
+        <w:t xml:space="preserve">Figure </w:t>
+      </w:r>
+      <w:r>
+        <w:fldChar w:fldCharType="begin"/>
+      </w:r>
+      <w:r>
+        <w:instrText xml:space="preserve"> SEQ Figure \* ARABIC </w:instrText>
+      </w:r>
+      <w:r>
+        <w:fldChar w:fldCharType="separate"/>
+      </w:r>
+      <w:r>
+        <w:t>23</w:t>
+      </w:r>
+      <w:r>
+        <w:fldChar w:fldCharType="end"/>
+      </w:r>
+      <w:r>
+        <w:rPr>
+          <w:lang w:val="en"/>
+        </w:rPr>
+        <w:t xml:space="preserve"> Pagina di reset, invio email</w:t>
+      </w:r>
+      <w:r>
+        <w:rPr>
+          <w:rFonts w:hint="default"/>
+          <w:lang w:val="en" w:eastAsia="zh-CN"/>
+        </w:rPr>
+        <w:drawing>
+          <wp:anchor distT="0" distB="0" distL="114300" distR="114300" simplePos="0" relativeHeight="251660288" behindDoc="0" locked="0" layoutInCell="1" allowOverlap="1">
+            <wp:simplePos x="0" y="0"/>
+            <wp:positionH relativeFrom="column">
+              <wp:posOffset>-33655</wp:posOffset>
+            </wp:positionH>
+            <wp:positionV relativeFrom="paragraph">
+              <wp:posOffset>-134620</wp:posOffset>
+            </wp:positionV>
+            <wp:extent cx="3041650" cy="1714500"/>
+            <wp:effectExtent l="0" t="0" r="6350" b="0"/>
+            <wp:wrapSquare wrapText="bothSides"/>
+            <wp:docPr id="18" name="Picture 18" descr="Reset_Password_Pass"/>
+            <wp:cNvGraphicFramePr>
+              <a:graphicFrameLocks xmlns:a="http://schemas.openxmlformats.org/drawingml/2006/main" noChangeAspect="1"/>
+            </wp:cNvGraphicFramePr>
+            <a:graphic xmlns:a="http://schemas.openxmlformats.org/drawingml/2006/main">
+              <a:graphicData uri="http://schemas.openxmlformats.org/drawingml/2006/picture">
+                <pic:pic xmlns:pic="http://schemas.openxmlformats.org/drawingml/2006/picture">
+                  <pic:nvPicPr>
+                    <pic:cNvPr id="18" name="Picture 18" descr="Reset_Password_Pass"/>
+                    <pic:cNvPicPr>
+                      <a:picLocks noChangeAspect="1"/>
+                    </pic:cNvPicPr>
+                  </pic:nvPicPr>
+                  <pic:blipFill>
+                    <a:blip r:embed="rId31"/>
+                    <a:stretch>
+                      <a:fillRect/>
+                    </a:stretch>
+                  </pic:blipFill>
+                  <pic:spPr>
+                    <a:xfrm>
+                      <a:off x="0" y="0"/>
+                      <a:ext cx="3041650" cy="1714500"/>
+                    </a:xfrm>
+                    <a:prstGeom prst="rect">
+                      <a:avLst/>
+                    </a:prstGeom>
+                  </pic:spPr>
+                </pic:pic>
+              </a:graphicData>
+            </a:graphic>
+          </wp:anchor>
+        </w:drawing>
+      </w:r>
+    </w:p>
+    <w:p>
+      <w:pPr>
+        <w:pStyle w:val="13"/>
+        <w:ind w:left="5600" w:leftChars="0" w:firstLine="700" w:firstLineChars="0"/>
+      </w:pPr>
+    </w:p>
+    <w:p>
+      <w:pPr>
+        <w:pStyle w:val="13"/>
+        <w:ind w:left="4900" w:leftChars="0" w:firstLine="700" w:firstLineChars="0"/>
+        <w:rPr>
+          <w:rFonts w:hint="default"/>
+          <w:lang w:val="en" w:eastAsia="zh-CN"/>
+        </w:rPr>
+      </w:pPr>
+      <w:r>
+        <w:t xml:space="preserve">Figure </w:t>
+      </w:r>
+      <w:r>
+        <w:fldChar w:fldCharType="begin"/>
+      </w:r>
+      <w:r>
+        <w:instrText xml:space="preserve"> SEQ Figure \* ARABIC </w:instrText>
+      </w:r>
+      <w:r>
+        <w:fldChar w:fldCharType="separate"/>
+      </w:r>
+      <w:r>
+        <w:t>24</w:t>
+      </w:r>
+      <w:r>
+        <w:fldChar w:fldCharType="end"/>
+      </w:r>
+      <w:r>
+        <w:rPr>
+          <w:lang w:val="en"/>
+        </w:rPr>
+        <w:t xml:space="preserve"> Pagina di reset, cambio credenziali</w:t>
+      </w:r>
+    </w:p>
+    <w:p>
+      <w:pPr>
+        <w:pStyle w:val="13"/>
+        <w:jc w:val="both"/>
+        <w:rPr>
+          <w:rFonts w:hint="default"/>
+          <w:lang w:val="en" w:eastAsia="zh-CN"/>
+        </w:rPr>
+      </w:pPr>
+    </w:p>
+    <w:p>
+      <w:pPr>
+        <w:jc w:val="both"/>
+        <w:rPr>
+          <w:rFonts w:hint="default"/>
+          <w:lang w:val="en" w:eastAsia="zh-CN"/>
+        </w:rPr>
+      </w:pPr>
+    </w:p>
+    <w:p>
+      <w:pPr>
+        <w:pStyle w:val="3"/>
+        <w:bidi w:val="0"/>
+        <w:rPr>
+          <w:rFonts w:hint="default"/>
+          <w:lang w:val="en" w:eastAsia="zh-CN"/>
+        </w:rPr>
+      </w:pPr>
+      <w:r>
+        <w:rPr>
+          <w:rFonts w:hint="default"/>
+          <w:lang w:val="en" w:eastAsia="zh-CN"/>
+        </w:rPr>
+        <w:t>Pagina di aggiunta grotto</w:t>
+      </w:r>
+    </w:p>
+    <w:p>
+      <w:pPr>
+        <w:jc w:val="both"/>
+        <w:rPr>
+          <w:rFonts w:hint="default"/>
+          <w:lang w:val="en" w:eastAsia="zh-CN"/>
+        </w:rPr>
+      </w:pPr>
+      <w:r>
+        <w:rPr>
+          <w:rFonts w:hint="default"/>
+          <w:lang w:val="en" w:eastAsia="zh-CN"/>
+        </w:rPr>
+        <w:t>La pagina di aggiunta grotto è l’unica che possono vedere in più gli utenti che hanno effettuato il login, con permessi di base. Essa contiene un form in cui inserire tutte le caratteristiche della località e sotto di esso vi è una mappa che alla pressione del testo verifica genera un puntatore nell’indirizzo inserito così da essere sicuri che, una volta generato il grotto, nella pagina principale il puntatore sarà nel punto giusto. Il grotto creato dovrà, se non si è admin, venire verificato da un amministratore del sito prima di essere mostrato.</w:t>
+      </w:r>
+    </w:p>
+    <w:p>
+      <w:pPr>
+        <w:jc w:val="both"/>
+        <w:rPr>
+          <w:rFonts w:hint="default"/>
+          <w:lang w:val="en" w:eastAsia="zh-CN"/>
+        </w:rPr>
+      </w:pPr>
+    </w:p>
+    <w:p>
+      <w:pPr>
+        <w:jc w:val="center"/>
+        <w:rPr>
+          <w:rFonts w:hint="default"/>
+          <w:lang w:val="en" w:eastAsia="zh-CN"/>
+        </w:rPr>
+      </w:pPr>
+      <w:r>
+        <w:rPr>
+          <w:rFonts w:hint="default"/>
+          <w:lang w:val="en" w:eastAsia="zh-CN"/>
+        </w:rPr>
+        <w:drawing>
+          <wp:inline distT="0" distB="0" distL="114300" distR="114300">
+            <wp:extent cx="3444240" cy="2732405"/>
+            <wp:effectExtent l="0" t="0" r="3810" b="10795"/>
+            <wp:docPr id="21" name="Picture 21" descr="Aggiunta_Grotto_Form"/>
+            <wp:cNvGraphicFramePr>
+              <a:graphicFrameLocks xmlns:a="http://schemas.openxmlformats.org/drawingml/2006/main" noChangeAspect="1"/>
+            </wp:cNvGraphicFramePr>
+            <a:graphic xmlns:a="http://schemas.openxmlformats.org/drawingml/2006/main">
+              <a:graphicData uri="http://schemas.openxmlformats.org/drawingml/2006/picture">
+                <pic:pic xmlns:pic="http://schemas.openxmlformats.org/drawingml/2006/picture">
+                  <pic:nvPicPr>
+                    <pic:cNvPr id="21" name="Picture 21" descr="Aggiunta_Grotto_Form"/>
+                    <pic:cNvPicPr>
+                      <a:picLocks noChangeAspect="1"/>
+                    </pic:cNvPicPr>
+                  </pic:nvPicPr>
+                  <pic:blipFill>
+                    <a:blip r:embed="rId32"/>
+                    <a:stretch>
+                      <a:fillRect/>
+                    </a:stretch>
+                  </pic:blipFill>
+                  <pic:spPr>
+                    <a:xfrm>
+                      <a:off x="0" y="0"/>
+                      <a:ext cx="3444240" cy="2732405"/>
+                    </a:xfrm>
+                    <a:prstGeom prst="rect">
+                      <a:avLst/>
+                    </a:prstGeom>
+                  </pic:spPr>
+                </pic:pic>
+              </a:graphicData>
+            </a:graphic>
+          </wp:inline>
+        </w:drawing>
+      </w:r>
+    </w:p>
+    <w:p>
+      <w:pPr>
+        <w:pStyle w:val="13"/>
+        <w:jc w:val="center"/>
+        <w:rPr>
+          <w:lang w:val="en"/>
+        </w:rPr>
+      </w:pPr>
+      <w:r>
+        <w:t xml:space="preserve">Figure </w:t>
+      </w:r>
+      <w:r>
+        <w:fldChar w:fldCharType="begin"/>
+      </w:r>
+      <w:r>
+        <w:instrText xml:space="preserve"> SEQ Figure \* ARABIC </w:instrText>
+      </w:r>
+      <w:r>
+        <w:fldChar w:fldCharType="separate"/>
+      </w:r>
+      <w:r>
+        <w:t>25</w:t>
+      </w:r>
+      <w:r>
+        <w:fldChar w:fldCharType="end"/>
+      </w:r>
+      <w:r>
+        <w:rPr>
+          <w:lang w:val="en"/>
+        </w:rPr>
+        <w:t xml:space="preserve"> Pagina di aggiunta grotti, form d'inserimento</w:t>
+      </w:r>
+    </w:p>
+    <w:p>
+      <w:pPr>
+        <w:rPr>
+          <w:lang w:val="en"/>
+        </w:rPr>
+      </w:pPr>
+    </w:p>
+    <w:p>
+      <w:pPr>
+        <w:pStyle w:val="3"/>
+        <w:bidi w:val="0"/>
+        <w:rPr>
+          <w:rFonts w:hint="default"/>
+          <w:lang w:val="en" w:eastAsia="zh-CN"/>
+        </w:rPr>
+      </w:pPr>
+      <w:r>
+        <w:rPr>
+          <w:rFonts w:hint="default"/>
+          <w:lang w:val="en" w:eastAsia="zh-CN"/>
+        </w:rPr>
+        <w:t>Pagina di amministrazione</w:t>
+      </w:r>
+    </w:p>
+    <w:p>
+      <w:pPr>
+        <w:jc w:val="both"/>
+        <w:rPr>
+          <w:rFonts w:hint="default"/>
+          <w:lang w:val="en" w:eastAsia="zh-CN"/>
+        </w:rPr>
+      </w:pPr>
+      <w:r>
+        <w:rPr>
+          <w:rFonts w:hint="default"/>
+          <w:lang w:val="en" w:eastAsia="zh-CN"/>
+        </w:rPr>
+        <w:t>La pagina di amministrazione è riservata a utenti con privilegi elevati ed è suddivisa in quattro sezioni: una per gestire gli utenti, una per gestire i grotti, una per verificare i grotti inseriti dagli utenti normali e una per gestire le immagini. Le varie sezioni sono raggiungibili scendendo nella pagina o utilizzando il menu sotto il titolo.</w:t>
+      </w:r>
+    </w:p>
+    <w:p>
+      <w:pPr>
+        <w:jc w:val="both"/>
+        <w:rPr>
+          <w:rFonts w:hint="default"/>
+          <w:lang w:val="en" w:eastAsia="zh-CN"/>
+        </w:rPr>
+      </w:pPr>
+    </w:p>
+    <w:p>
+      <w:pPr>
+        <w:jc w:val="center"/>
+        <w:rPr>
+          <w:rFonts w:hint="default"/>
+          <w:lang w:val="en" w:eastAsia="zh-CN"/>
+        </w:rPr>
+      </w:pPr>
+      <w:r>
+        <w:rPr>
+          <w:rFonts w:hint="default"/>
+          <w:lang w:val="en" w:eastAsia="zh-CN"/>
+        </w:rPr>
+        <w:drawing>
+          <wp:inline distT="0" distB="0" distL="114300" distR="114300">
+            <wp:extent cx="2949575" cy="845820"/>
+            <wp:effectExtent l="0" t="0" r="3175" b="11430"/>
+            <wp:docPr id="22" name="Picture 22" descr="Admin_Titolo"/>
+            <wp:cNvGraphicFramePr>
+              <a:graphicFrameLocks xmlns:a="http://schemas.openxmlformats.org/drawingml/2006/main" noChangeAspect="1"/>
+            </wp:cNvGraphicFramePr>
+            <a:graphic xmlns:a="http://schemas.openxmlformats.org/drawingml/2006/main">
+              <a:graphicData uri="http://schemas.openxmlformats.org/drawingml/2006/picture">
+                <pic:pic xmlns:pic="http://schemas.openxmlformats.org/drawingml/2006/picture">
+                  <pic:nvPicPr>
+                    <pic:cNvPr id="22" name="Picture 22" descr="Admin_Titolo"/>
+                    <pic:cNvPicPr>
+                      <a:picLocks noChangeAspect="1"/>
+                    </pic:cNvPicPr>
+                  </pic:nvPicPr>
+                  <pic:blipFill>
+                    <a:blip r:embed="rId33"/>
+                    <a:stretch>
+                      <a:fillRect/>
+                    </a:stretch>
+                  </pic:blipFill>
+                  <pic:spPr>
+                    <a:xfrm>
+                      <a:off x="0" y="0"/>
+                      <a:ext cx="2949575" cy="845820"/>
+                    </a:xfrm>
+                    <a:prstGeom prst="rect">
+                      <a:avLst/>
+                    </a:prstGeom>
+                  </pic:spPr>
+                </pic:pic>
+              </a:graphicData>
+            </a:graphic>
+          </wp:inline>
+        </w:drawing>
+      </w:r>
+    </w:p>
+    <w:p>
+      <w:pPr>
+        <w:pStyle w:val="13"/>
+        <w:jc w:val="center"/>
+        <w:rPr>
+          <w:rFonts w:hint="default"/>
+          <w:lang w:val="en" w:eastAsia="zh-CN"/>
+        </w:rPr>
+      </w:pPr>
+      <w:r>
+        <w:t xml:space="preserve">Figure </w:t>
+      </w:r>
+      <w:r>
+        <w:fldChar w:fldCharType="begin"/>
+      </w:r>
+      <w:r>
+        <w:instrText xml:space="preserve"> SEQ Figure \* ARABIC </w:instrText>
+      </w:r>
+      <w:r>
+        <w:fldChar w:fldCharType="separate"/>
+      </w:r>
+      <w:r>
+        <w:t>26</w:t>
+      </w:r>
+      <w:r>
+        <w:fldChar w:fldCharType="end"/>
+      </w:r>
+      <w:r>
+        <w:rPr>
+          <w:lang w:val="en"/>
+        </w:rPr>
+        <w:t xml:space="preserve"> Pagina admin, lista delle sezioni</w:t>
+      </w:r>
+    </w:p>
+    <w:p>
+      <w:pPr>
+        <w:pStyle w:val="4"/>
+        <w:bidi w:val="0"/>
+        <w:rPr>
+          <w:rFonts w:hint="default"/>
+          <w:lang w:val="en" w:eastAsia="zh-CN"/>
+        </w:rPr>
+      </w:pPr>
+      <w:r>
+        <w:rPr>
+          <w:rFonts w:hint="default"/>
+          <w:lang w:val="en" w:eastAsia="zh-CN"/>
+        </w:rPr>
+        <w:t>Sezione utenti</w:t>
+      </w:r>
+    </w:p>
+    <w:p>
+      <w:pPr>
+        <w:jc w:val="both"/>
+        <w:rPr>
+          <w:rFonts w:hint="default"/>
+          <w:lang w:val="en" w:eastAsia="zh-CN"/>
+        </w:rPr>
+      </w:pPr>
+      <w:r>
+        <w:rPr>
+          <w:rFonts w:hint="default"/>
+          <w:lang w:val="en" w:eastAsia="zh-CN"/>
+        </w:rPr>
+        <w:t>La sezione per la gestione degli utenti contiene una tabella che ne visualizza cinque per pagina e consente di ordinarli in base a uno dei campi della tabella che sono il nome, il cognome, l’email, lo username e il ruolo. Come ultime due colonne della tabella vi sono due bottoni che consentono rispettivamente di modificare o eliminare un utente, non si può eliminare un admin se non ve ne è almeno un altro.</w:t>
+      </w:r>
+    </w:p>
+    <w:p>
+      <w:pPr>
+        <w:jc w:val="both"/>
+        <w:rPr>
+          <w:rFonts w:hint="default"/>
+          <w:lang w:val="en" w:eastAsia="zh-CN"/>
+        </w:rPr>
+      </w:pPr>
+      <w:r>
+        <w:rPr>
+          <w:rFonts w:hint="default"/>
+          <w:lang w:val="en" w:eastAsia="zh-CN"/>
+        </w:rPr>
+        <w:t>Inoltre sotto la tabella vi è un riquadro contenente un link che porta ad una pagina in cui si può creare un utente tramite un form d’inserimento dei campi principali di un account. Quando esso è creato da un admin verrà inviata un email all’indirizzo inserito contenente una password provvisoria che andrà cambiata al primo accesso.</w:t>
+      </w:r>
+    </w:p>
+    <w:p>
+      <w:pPr>
+        <w:jc w:val="both"/>
+        <w:rPr>
+          <w:rFonts w:hint="default"/>
+          <w:lang w:val="en" w:eastAsia="zh-CN"/>
+        </w:rPr>
+      </w:pPr>
+    </w:p>
+    <w:p>
+      <w:pPr>
+        <w:jc w:val="both"/>
+        <w:rPr>
+          <w:rFonts w:hint="default"/>
+          <w:lang w:val="en" w:eastAsia="zh-CN"/>
+        </w:rPr>
+      </w:pPr>
+      <w:r>
+        <w:rPr>
+          <w:sz w:val="20"/>
+        </w:rPr>
+        <mc:AlternateContent>
+          <mc:Choice Requires="wps">
+            <w:drawing>
+              <wp:anchor distT="0" distB="0" distL="114300" distR="114300" simplePos="0" relativeHeight="251662336" behindDoc="0" locked="0" layoutInCell="1" allowOverlap="1">
+                <wp:simplePos x="0" y="0"/>
+                <wp:positionH relativeFrom="column">
+                  <wp:posOffset>-1905</wp:posOffset>
+                </wp:positionH>
+                <wp:positionV relativeFrom="paragraph">
+                  <wp:posOffset>538480</wp:posOffset>
+                </wp:positionV>
+                <wp:extent cx="245110" cy="75565"/>
+                <wp:effectExtent l="6350" t="6350" r="15240" b="13335"/>
+                <wp:wrapNone/>
+                <wp:docPr id="32" name="Round Single Corner Rectangle 32"/>
+                <wp:cNvGraphicFramePr/>
+                <a:graphic xmlns:a="http://schemas.openxmlformats.org/drawingml/2006/main">
+                  <a:graphicData uri="http://schemas.microsoft.com/office/word/2010/wordprocessingShape">
+                    <wps:wsp>
+                      <wps:cNvSpPr/>
+                      <wps:spPr>
+                        <a:xfrm>
+                          <a:off x="718185" y="1798955"/>
+                          <a:ext cx="245110" cy="75565"/>
+                        </a:xfrm>
+                        <a:prstGeom prst="round1Rect">
+                          <a:avLst/>
+                        </a:prstGeom>
+                      </wps:spPr>
+                      <wps:style>
+                        <a:lnRef idx="1">
+                          <a:schemeClr val="accent3"/>
+                        </a:lnRef>
+                        <a:fillRef idx="2">
+                          <a:schemeClr val="accent3"/>
+                        </a:fillRef>
+                        <a:effectRef idx="1">
+                          <a:schemeClr val="accent3"/>
+                        </a:effectRef>
+                        <a:fontRef idx="minor">
+                          <a:schemeClr val="dk1"/>
+                        </a:fontRef>
+                      </wps:style>
+                      <wps:bodyPr rot="0" spcFirstLastPara="0" vertOverflow="overflow" horzOverflow="overflow" vert="horz" wrap="square" lIns="91440" tIns="45720" rIns="91440" bIns="45720" numCol="1" spcCol="0" rtlCol="0" fromWordArt="0" anchor="ctr" anchorCtr="0" forceAA="0" compatLnSpc="1">
+                        <a:noAutofit/>
+                      </wps:bodyPr>
+                    </wps:wsp>
+                  </a:graphicData>
+                </a:graphic>
+              </wp:anchor>
+            </w:drawing>
+          </mc:Choice>
+          <mc:Fallback>
+            <w:pict>
+              <v:shape id="_x0000_s1026" o:spid="_x0000_s1026" style="position:absolute;left:0pt;margin-left:-0.15pt;margin-top:42.4pt;height:5.95pt;width:19.3pt;z-index:251662336;v-text-anchor:middle;mso-width-relative:page;mso-height-relative:page;" fillcolor="#D2D2D2 [3536]" filled="t" stroked="t" coordsize="245110,75565" o:gfxdata="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" path="m0,0l232515,0c239470,0,245109,5639,245109,12594l245110,75565,0,75565xe">
+                <v:path o:connectlocs="122555,0;0,37782;122555,75565;245110,37782" o:connectangles="247,164,82,0"/>
+                <v:fill type="gradient" on="t" color2="#C0C0C0 [3376]" colors="0f #D2D2D2;32768f #C8C8C8;65536f #C0C0C0" focus="100%" focussize="0,0" rotate="t">
+                  <o:fill type="gradientUnscaled" v:ext="backwardCompatible"/>
+                </v:fill>
+                <v:stroke weight="0.5pt" color="#A5A5A5 [3206]" miterlimit="8" joinstyle="miter"/>
+                <v:imagedata o:title=""/>
+                <o:lock v:ext="edit" aspectratio="f"/>
+              </v:shape>
+            </w:pict>
+          </mc:Fallback>
+        </mc:AlternateContent>
+      </w:r>
+      <w:r>
+        <w:rPr>
+          <w:sz w:val="20"/>
+        </w:rPr>
+        <mc:AlternateContent>
+          <mc:Choice Requires="wps">
+            <w:drawing>
+              <wp:anchor distT="0" distB="0" distL="114300" distR="114300" simplePos="0" relativeHeight="251661312" behindDoc="0" locked="0" layoutInCell="1" allowOverlap="1">
+                <wp:simplePos x="0" y="0"/>
+                <wp:positionH relativeFrom="column">
+                  <wp:posOffset>-8255</wp:posOffset>
+                </wp:positionH>
+                <wp:positionV relativeFrom="paragraph">
+                  <wp:posOffset>334645</wp:posOffset>
+                </wp:positionV>
+                <wp:extent cx="326390" cy="75565"/>
+                <wp:effectExtent l="6350" t="6350" r="10160" b="13335"/>
+                <wp:wrapNone/>
+                <wp:docPr id="26" name="Round Single Corner Rectangle 26"/>
+                <wp:cNvGraphicFramePr/>
+                <a:graphic xmlns:a="http://schemas.openxmlformats.org/drawingml/2006/main">
+                  <a:graphicData uri="http://schemas.microsoft.com/office/word/2010/wordprocessingShape">
+                    <wps:wsp>
+                      <wps:cNvSpPr/>
+                      <wps:spPr>
+                        <a:xfrm>
+                          <a:off x="711835" y="1595120"/>
+                          <a:ext cx="326390" cy="75565"/>
+                        </a:xfrm>
+                        <a:prstGeom prst="round1Rect">
+                          <a:avLst/>
+                        </a:prstGeom>
+                      </wps:spPr>
+                      <wps:style>
+                        <a:lnRef idx="1">
+                          <a:schemeClr val="accent3"/>
+                        </a:lnRef>
+                        <a:fillRef idx="2">
+                          <a:schemeClr val="accent3"/>
+                        </a:fillRef>
+                        <a:effectRef idx="1">
+                          <a:schemeClr val="accent3"/>
+                        </a:effectRef>
+                        <a:fontRef idx="minor">
+                          <a:schemeClr val="dk1"/>
+                        </a:fontRef>
+                      </wps:style>
+                      <wps:bodyPr rot="0" spcFirstLastPara="0" vertOverflow="overflow" horzOverflow="overflow" vert="horz" wrap="square" lIns="91440" tIns="45720" rIns="91440" bIns="45720" numCol="1" spcCol="0" rtlCol="0" fromWordArt="0" anchor="ctr" anchorCtr="0" forceAA="0" compatLnSpc="1">
+                        <a:noAutofit/>
+                      </wps:bodyPr>
+                    </wps:wsp>
+                  </a:graphicData>
+                </a:graphic>
+              </wp:anchor>
+            </w:drawing>
+          </mc:Choice>
+          <mc:Fallback>
+            <w:pict>
+              <v:shape id="_x0000_s1026" o:spid="_x0000_s1026" style="position:absolute;left:0pt;margin-left:-0.65pt;margin-top:26.35pt;height:5.95pt;width:25.7pt;z-index:251661312;v-text-anchor:middle;mso-width-relative:page;mso-height-relative:page;" fillcolor="#D2D2D2 [3536]" filled="t" stroked="t" coordsize="326390,75565" o:gfxdata="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" path="m0,0l313795,0c320750,0,326389,5639,326389,12594l326390,75565,0,75565xe">
+                <v:path o:connectlocs="163195,0;0,37782;163195,75565;326390,37782" o:connectangles="247,164,82,0"/>
+                <v:fill type="gradient" on="t" color2="#C0C0C0 [3376]" colors="0f #D2D2D2;32768f #C8C8C8;65536f #C0C0C0" focus="100%" focussize="0,0" rotate="t">
+                  <o:fill type="gradientUnscaled" v:ext="backwardCompatible"/>
+                </v:fill>
+                <v:stroke weight="0.5pt" color="#A5A5A5 [3206]" miterlimit="8" joinstyle="miter"/>
+                <v:imagedata o:title=""/>
+                <o:lock v:ext="edit" aspectratio="f"/>
+              </v:shape>
+            </w:pict>
+          </mc:Fallback>
+        </mc:AlternateContent>
+      </w:r>
+      <w:r>
+        <w:rPr>
+          <w:rFonts w:hint="default"/>
+          <w:lang w:val="en" w:eastAsia="zh-CN"/>
+        </w:rPr>
+        <w:drawing>
+          <wp:inline distT="0" distB="0" distL="114300" distR="114300">
+            <wp:extent cx="3430270" cy="1671955"/>
+            <wp:effectExtent l="0" t="0" r="17780" b="4445"/>
+            <wp:docPr id="23" name="Picture 23" descr="Admin_Utenti"/>
+            <wp:cNvGraphicFramePr>
+              <a:graphicFrameLocks xmlns:a="http://schemas.openxmlformats.org/drawingml/2006/main" noChangeAspect="1"/>
+            </wp:cNvGraphicFramePr>
+            <a:graphic xmlns:a="http://schemas.openxmlformats.org/drawingml/2006/main">
+              <a:graphicData uri="http://schemas.openxmlformats.org/drawingml/2006/picture">
+                <pic:pic xmlns:pic="http://schemas.openxmlformats.org/drawingml/2006/picture">
+                  <pic:nvPicPr>
+                    <pic:cNvPr id="23" name="Picture 23" descr="Admin_Utenti"/>
+                    <pic:cNvPicPr>
+                      <a:picLocks noChangeAspect="1"/>
+                    </pic:cNvPicPr>
+                  </pic:nvPicPr>
+                  <pic:blipFill>
+                    <a:blip r:embed="rId34"/>
+                    <a:stretch>
+                      <a:fillRect/>
+                    </a:stretch>
+                  </pic:blipFill>
+                  <pic:spPr>
+                    <a:xfrm>
+                      <a:off x="0" y="0"/>
+                      <a:ext cx="3430270" cy="1671955"/>
+                    </a:xfrm>
+                    <a:prstGeom prst="rect">
+                      <a:avLst/>
+                    </a:prstGeom>
+                  </pic:spPr>
+                </pic:pic>
+              </a:graphicData>
+            </a:graphic>
+          </wp:inline>
+        </w:drawing>
+      </w:r>
+      <w:r>
+        <w:rPr>
+          <w:rFonts w:hint="default"/>
+          <w:lang w:val="en" w:eastAsia="zh-CN"/>
+        </w:rPr>
+        <w:drawing>
+          <wp:inline distT="0" distB="0" distL="114300" distR="114300">
+            <wp:extent cx="2381885" cy="1416685"/>
+            <wp:effectExtent l="0" t="0" r="18415" b="12065"/>
+            <wp:docPr id="33" name="Picture 33" descr="Admin_Aggiunta_Utente"/>
+            <wp:cNvGraphicFramePr>
+              <a:graphicFrameLocks xmlns:a="http://schemas.openxmlformats.org/drawingml/2006/main" noChangeAspect="1"/>
+            </wp:cNvGraphicFramePr>
+            <a:graphic xmlns:a="http://schemas.openxmlformats.org/drawingml/2006/main">
+              <a:graphicData uri="http://schemas.openxmlformats.org/drawingml/2006/picture">
+                <pic:pic xmlns:pic="http://schemas.openxmlformats.org/drawingml/2006/picture">
+                  <pic:nvPicPr>
+                    <pic:cNvPr id="33" name="Picture 33" descr="Admin_Aggiunta_Utente"/>
+                    <pic:cNvPicPr>
+                      <a:picLocks noChangeAspect="1"/>
+                    </pic:cNvPicPr>
+                  </pic:nvPicPr>
+                  <pic:blipFill>
+                    <a:blip r:embed="rId35"/>
+                    <a:stretch>
+                      <a:fillRect/>
+                    </a:stretch>
+                  </pic:blipFill>
+                  <pic:spPr>
+                    <a:xfrm>
+                      <a:off x="0" y="0"/>
+                      <a:ext cx="2381885" cy="1416685"/>
+                    </a:xfrm>
+                    <a:prstGeom prst="rect">
+                      <a:avLst/>
+                    </a:prstGeom>
+                  </pic:spPr>
+                </pic:pic>
+              </a:graphicData>
+            </a:graphic>
+          </wp:inline>
+        </w:drawing>
+      </w:r>
+    </w:p>
+    <w:p>
+      <w:pPr>
+        <w:pStyle w:val="13"/>
+        <w:jc w:val="both"/>
+        <w:rPr>
+          <w:rFonts w:hint="default"/>
+          <w:lang w:val="en" w:eastAsia="zh-CN"/>
+        </w:rPr>
+      </w:pPr>
+      <w:r>
+        <w:t xml:space="preserve">Figure </w:t>
+      </w:r>
+      <w:r>
+        <w:fldChar w:fldCharType="begin"/>
+      </w:r>
+      <w:r>
+        <w:instrText xml:space="preserve"> SEQ Figure \* ARABIC </w:instrText>
+      </w:r>
+      <w:r>
+        <w:fldChar w:fldCharType="separate"/>
+      </w:r>
+      <w:r>
+        <w:t>28</w:t>
+      </w:r>
+      <w:r>
+        <w:fldChar w:fldCharType="end"/>
+      </w:r>
+      <w:r>
+        <w:rPr>
+          <w:lang w:val="en"/>
+        </w:rPr>
+        <w:t xml:space="preserve"> Pagina admin, sezione utenti</w:t>
+      </w:r>
+      <w:r>
+        <w:rPr>
+          <w:rFonts w:hint="default"/>
+          <w:lang w:val="en"/>
+        </w:rPr>
+        <w:tab/>
+        <w:t/>
+      </w:r>
+      <w:r>
+        <w:rPr>
+          <w:rFonts w:hint="default"/>
+          <w:lang w:val="en"/>
+        </w:rPr>
+        <w:tab/>
+        <w:t/>
+      </w:r>
+      <w:r>
+        <w:rPr>
+          <w:rFonts w:hint="default"/>
+          <w:lang w:val="en"/>
+        </w:rPr>
+        <w:tab/>
+        <w:t/>
+      </w:r>
+      <w:r>
+        <w:rPr>
+          <w:rFonts w:hint="default"/>
+          <w:lang w:val="en"/>
+        </w:rPr>
+        <w:tab/>
       </w:r>
       <w:bookmarkStart w:id="66" w:name="_GoBack"/>
       <w:bookmarkEnd w:id="66"/>
+      <w:r>
+        <w:t xml:space="preserve">Figure </w:t>
+      </w:r>
+      <w:r>
+        <w:fldChar w:fldCharType="begin"/>
+      </w:r>
+      <w:r>
+        <w:instrText xml:space="preserve"> SEQ Figure \* ARABIC </w:instrText>
+      </w:r>
+      <w:r>
+        <w:fldChar w:fldCharType="separate"/>
+      </w:r>
+      <w:r>
+        <w:t>27</w:t>
+      </w:r>
+      <w:r>
+        <w:fldChar w:fldCharType="end"/>
+      </w:r>
+      <w:r>
+        <w:rPr>
+          <w:lang w:val="en"/>
+        </w:rPr>
+        <w:t xml:space="preserve"> Pagina admin, aggiunta utente</w:t>
+      </w:r>
+    </w:p>
+    <w:p>
+      <w:pPr>
+        <w:rPr>
+          <w:rFonts w:hint="default"/>
+          <w:lang w:val="en" w:eastAsia="zh-CN"/>
+        </w:rPr>
+      </w:pPr>
     </w:p>
     <w:p>
       <w:pPr>
@@ -12593,6 +13621,12 @@
             <w:insideV w:val="single" w:color="auto" w:sz="4" w:space="0"/>
           </w:tblBorders>
           <w:tblLayout w:type="fixed"/>
+          <w:tblCellMar>
+            <w:top w:w="0" w:type="dxa"/>
+            <w:left w:w="108" w:type="dxa"/>
+            <w:bottom w:w="0" w:type="dxa"/>
+            <w:right w:w="108" w:type="dxa"/>
+          </w:tblCellMar>
         </w:tblPrEx>
         <w:tc>
           <w:tcPr>
@@ -13180,8 +14214,8 @@
       <w:pPr>
         <w:pStyle w:val="3"/>
       </w:pPr>
-      <w:bookmarkStart w:id="46" w:name="_Toc461179226"/>
-      <w:bookmarkStart w:id="47" w:name="_Toc1708021835"/>
+      <w:bookmarkStart w:id="46" w:name="_Toc1708021835"/>
+      <w:bookmarkStart w:id="47" w:name="_Toc461179226"/>
       <w:r>
         <w:t>Mancanze/limitazioni conosciute</w:t>
       </w:r>
@@ -13239,8 +14273,8 @@
           <w:lang w:val="it-IT"/>
         </w:rPr>
       </w:pPr>
-      <w:bookmarkStart w:id="50" w:name="_Toc650283085"/>
-      <w:bookmarkStart w:id="51" w:name="_Toc461179228"/>
+      <w:bookmarkStart w:id="50" w:name="_Toc461179228"/>
+      <w:bookmarkStart w:id="51" w:name="_Toc650283085"/>
       <w:r>
         <w:rPr>
           <w:lang w:val="it-IT"/>
@@ -17672,6 +18706,9 @@
   <customSectProps>
     <customSectPr/>
   </customSectProps>
+  <customShpExts>
+    <customShpInfo spid="_x0000_s1026" textRotate="1"/>
+  </customShpExts>
 </s:customData>
 </file>
 

</xml_diff>